<commit_message>
Adicionando informacoes sobre services ao arquivo Notas.docx
</commit_message>
<xml_diff>
--- a/Notas.docx
+++ b/Notas.docx
@@ -9,9 +9,11 @@
       <w:r>
         <w:t xml:space="preserve">Arquitetura do </w:t>
       </w:r>
+      <w:proofErr w:type="spellStart"/>
       <w:r>
         <w:t>Kubernetes</w:t>
       </w:r>
+      <w:proofErr w:type="spellEnd"/>
     </w:p>
     <w:p>
       <w:pPr>
@@ -56,7 +58,23 @@
         <w:t xml:space="preserve">, </w:t>
       </w:r>
       <w:r>
-        <w:t xml:space="preserve">gerenciar os recursos do cluster podendo através dela criar um pod, editar um replica set, ler os dados de um deployment, deletar um volume, tudo isso sempre através da API. </w:t>
+        <w:t xml:space="preserve">gerenciar os recursos do cluster podendo através dela criar um </w:t>
+      </w:r>
+      <w:proofErr w:type="spellStart"/>
+      <w:r>
+        <w:t>pod</w:t>
+      </w:r>
+      <w:proofErr w:type="spellEnd"/>
+      <w:r>
+        <w:t xml:space="preserve">, editar um replica set, ler os dados de um </w:t>
+      </w:r>
+      <w:proofErr w:type="spellStart"/>
+      <w:r>
+        <w:t>deployment</w:t>
+      </w:r>
+      <w:proofErr w:type="spellEnd"/>
+      <w:r>
+        <w:t xml:space="preserve">, deletar um volume, tudo isso sempre através da API. </w:t>
       </w:r>
     </w:p>
     <w:p>
@@ -70,12 +88,15 @@
       <w:r>
         <w:t xml:space="preserve">a API do </w:t>
       </w:r>
+      <w:proofErr w:type="spellStart"/>
       <w:r>
         <w:t>Kubernetes</w:t>
       </w:r>
+      <w:proofErr w:type="spellEnd"/>
       <w:r>
         <w:t xml:space="preserve"> é o </w:t>
       </w:r>
+      <w:proofErr w:type="spellStart"/>
       <w:r>
         <w:rPr>
           <w:b/>
@@ -83,8 +104,25 @@
         </w:rPr>
         <w:t>kube-apiserver</w:t>
       </w:r>
-      <w:r>
-        <w:t>, ele é o front-end para a camada de gerenciamento do Kubernetes.</w:t>
+      <w:proofErr w:type="spellEnd"/>
+      <w:r>
+        <w:t>, ele é o front-</w:t>
+      </w:r>
+      <w:proofErr w:type="spellStart"/>
+      <w:r>
+        <w:t>end</w:t>
+      </w:r>
+      <w:proofErr w:type="spellEnd"/>
+      <w:r>
+        <w:t xml:space="preserve"> para a camada de gerenciamento do </w:t>
+      </w:r>
+      <w:proofErr w:type="spellStart"/>
+      <w:r>
+        <w:t>Kubernetes</w:t>
+      </w:r>
+      <w:proofErr w:type="spellEnd"/>
+      <w:r>
+        <w:t>.</w:t>
       </w:r>
     </w:p>
     <w:p>
@@ -101,6 +139,7 @@
       <w:r>
         <w:t xml:space="preserve">da ferramenta </w:t>
       </w:r>
+      <w:proofErr w:type="spellStart"/>
       <w:r>
         <w:rPr>
           <w:b/>
@@ -108,8 +147,17 @@
         </w:rPr>
         <w:t>kubectl</w:t>
       </w:r>
-      <w:r>
-        <w:t xml:space="preserve">, é através dela que pode-se criar, ler, atualizar e remover recursos do cluster, </w:t>
+      <w:proofErr w:type="spellEnd"/>
+      <w:r>
+        <w:t xml:space="preserve">, é através dela que </w:t>
+      </w:r>
+      <w:proofErr w:type="gramStart"/>
+      <w:r>
+        <w:t>pode-se</w:t>
+      </w:r>
+      <w:proofErr w:type="gramEnd"/>
+      <w:r>
+        <w:t xml:space="preserve"> criar, ler, atualizar e remover recursos do cluster, </w:t>
       </w:r>
       <w:r>
         <w:t>isso de duas maneiras.</w:t>
@@ -119,12 +167,37 @@
       <w:pPr>
         <w:spacing w:line="240" w:lineRule="auto"/>
         <w:ind w:left="708"/>
-      </w:pPr>
-      <w:r>
-        <w:t>1 – declarativa</w:t>
-      </w:r>
-      <w:r>
-        <w:t xml:space="preserve"> (arquivos yaml)</w:t>
+        <w:rPr>
+          <w:b/>
+          <w:bCs/>
+        </w:rPr>
+      </w:pPr>
+      <w:r>
+        <w:t xml:space="preserve">1 – </w:t>
+      </w:r>
+      <w:proofErr w:type="gramStart"/>
+      <w:r>
+        <w:t>declarativa</w:t>
+      </w:r>
+      <w:proofErr w:type="gramEnd"/>
+      <w:r>
+        <w:t xml:space="preserve"> (arquivos </w:t>
+      </w:r>
+      <w:proofErr w:type="spellStart"/>
+      <w:r>
+        <w:t>yaml</w:t>
+      </w:r>
+      <w:proofErr w:type="spellEnd"/>
+      <w:r>
+        <w:t xml:space="preserve"> ou </w:t>
+      </w:r>
+      <w:proofErr w:type="spellStart"/>
+      <w:r>
+        <w:t>json</w:t>
+      </w:r>
+      <w:proofErr w:type="spellEnd"/>
+      <w:r>
+        <w:t>)</w:t>
       </w:r>
       <w:r>
         <w:t>, 2 – imperativa</w:t>
@@ -140,37 +213,37 @@
       <w:pPr>
         <w:spacing w:line="240" w:lineRule="auto"/>
         <w:ind w:left="708"/>
-        <w:rPr>
-          <w:b/>
-          <w:bCs/>
-        </w:rPr>
-      </w:pPr>
+      </w:pPr>
+      <w:proofErr w:type="spellStart"/>
+      <w:r>
+        <w:rPr>
+          <w:b/>
+          <w:bCs/>
+        </w:rPr>
+        <w:t>Controller</w:t>
+      </w:r>
+      <w:proofErr w:type="spellEnd"/>
+      <w:r>
+        <w:rPr>
+          <w:b/>
+          <w:bCs/>
+        </w:rPr>
+        <w:t xml:space="preserve"> Manager</w:t>
+      </w:r>
+      <w:r>
+        <w:t xml:space="preserve"> – Responsável por manter e atualizar o estado desejado.</w:t>
+      </w:r>
     </w:p>
     <w:p>
       <w:pPr>
         <w:spacing w:line="240" w:lineRule="auto"/>
         <w:ind w:left="708"/>
-      </w:pPr>
-      <w:r>
-        <w:rPr>
-          <w:b/>
-          <w:bCs/>
-        </w:rPr>
-        <w:t>Controller Manager</w:t>
-      </w:r>
-      <w:r>
-        <w:t xml:space="preserve"> – Responsável por manter e atualizar o estado desejado.</w:t>
-      </w:r>
-    </w:p>
-    <w:p>
-      <w:pPr>
-        <w:spacing w:line="240" w:lineRule="auto"/>
-        <w:ind w:left="708"/>
-        <w:rPr>
-          <w:b/>
-          <w:bCs/>
-        </w:rPr>
-      </w:pPr>
+        <w:rPr>
+          <w:b/>
+          <w:bCs/>
+        </w:rPr>
+      </w:pPr>
+      <w:proofErr w:type="spellStart"/>
       <w:r>
         <w:rPr>
           <w:b/>
@@ -178,6 +251,7 @@
         </w:rPr>
         <w:t>kube-scheduler</w:t>
       </w:r>
+      <w:proofErr w:type="spellEnd"/>
       <w:r>
         <w:rPr>
           <w:b/>
@@ -189,10 +263,18 @@
         <w:t xml:space="preserve">– </w:t>
       </w:r>
       <w:r>
-        <w:t xml:space="preserve">É um componente da camada de gerenciamento que observa os pods recém criados sem nenhum nó atribuído e seleciona o nó para executá-los, </w:t>
-      </w:r>
-      <w:r>
-        <w:t xml:space="preserve">para isso diversos fatores são levados em consideração desde disponibilidade de hardware </w:t>
+        <w:t xml:space="preserve">É um componente da camada de gerenciamento que observa os </w:t>
+      </w:r>
+      <w:proofErr w:type="spellStart"/>
+      <w:r>
+        <w:t>pods</w:t>
+      </w:r>
+      <w:proofErr w:type="spellEnd"/>
+      <w:r>
+        <w:t xml:space="preserve"> recém criados sem nenhum nó atribuído e seleciona o nó para executá-los, </w:t>
+      </w:r>
+      <w:r>
+        <w:t>para isso diversos fatores são levados em consideração desde disponibilidade de hardware</w:t>
       </w:r>
       <w:r>
         <w:t xml:space="preserve"> </w:t>
@@ -203,8 +285,6 @@
       <w:r>
         <w:t>.</w:t>
       </w:r>
-      <w:bookmarkStart w:id="0" w:name="_GoBack"/>
-      <w:bookmarkEnd w:id="0"/>
     </w:p>
     <w:p>
       <w:pPr>
@@ -239,12 +319,21 @@
         <w:spacing w:line="240" w:lineRule="auto"/>
         <w:ind w:left="708"/>
       </w:pPr>
-      <w:r>
-        <w:rPr>
-          <w:b/>
-          <w:bCs/>
-        </w:rPr>
-        <w:t xml:space="preserve">Kubelet </w:t>
+      <w:proofErr w:type="spellStart"/>
+      <w:r>
+        <w:rPr>
+          <w:b/>
+          <w:bCs/>
+        </w:rPr>
+        <w:t>Kubelet</w:t>
+      </w:r>
+      <w:proofErr w:type="spellEnd"/>
+      <w:r>
+        <w:rPr>
+          <w:b/>
+          <w:bCs/>
+        </w:rPr>
+        <w:t xml:space="preserve"> </w:t>
       </w:r>
       <w:r>
         <w:rPr>
@@ -263,6 +352,7 @@
       <w:r>
         <w:t xml:space="preserve">Responsável pela execução dos </w:t>
       </w:r>
+      <w:proofErr w:type="spellStart"/>
       <w:r>
         <w:rPr>
           <w:b/>
@@ -270,9 +360,11 @@
         </w:rPr>
         <w:t>PODs</w:t>
       </w:r>
+      <w:proofErr w:type="spellEnd"/>
       <w:r>
         <w:t xml:space="preserve"> dentro dos </w:t>
       </w:r>
+      <w:proofErr w:type="spellStart"/>
       <w:r>
         <w:rPr>
           <w:b/>
@@ -280,6 +372,7 @@
         </w:rPr>
         <w:t>NODEs</w:t>
       </w:r>
+      <w:proofErr w:type="spellEnd"/>
       <w:r>
         <w:t>.</w:t>
       </w:r>
@@ -289,12 +382,21 @@
         <w:spacing w:line="240" w:lineRule="auto"/>
         <w:ind w:left="708"/>
       </w:pPr>
-      <w:r>
-        <w:rPr>
-          <w:b/>
-          <w:bCs/>
-        </w:rPr>
-        <w:t xml:space="preserve">Kube-proxy </w:t>
+      <w:proofErr w:type="spellStart"/>
+      <w:r>
+        <w:rPr>
+          <w:b/>
+          <w:bCs/>
+        </w:rPr>
+        <w:t>Kube</w:t>
+      </w:r>
+      <w:proofErr w:type="spellEnd"/>
+      <w:r>
+        <w:rPr>
+          <w:b/>
+          <w:bCs/>
+        </w:rPr>
+        <w:t xml:space="preserve">-proxy </w:t>
       </w:r>
       <w:r>
         <w:rPr>
@@ -313,6 +415,7 @@
       <w:r>
         <w:t xml:space="preserve">Responsável pela comunicação dos </w:t>
       </w:r>
+      <w:proofErr w:type="spellStart"/>
       <w:r>
         <w:rPr>
           <w:b/>
@@ -320,6 +423,7 @@
         </w:rPr>
         <w:t>NODEs</w:t>
       </w:r>
+      <w:proofErr w:type="spellEnd"/>
       <w:r>
         <w:t xml:space="preserve"> dentro do </w:t>
       </w:r>
@@ -392,6 +496,2320 @@
         </w:drawing>
       </w:r>
     </w:p>
+    <w:p>
+      <w:r>
+        <w:br w:type="page"/>
+      </w:r>
+    </w:p>
+    <w:p>
+      <w:pPr>
+        <w:pStyle w:val="Ttulo1"/>
+        <w:numPr>
+          <w:ilvl w:val="0"/>
+          <w:numId w:val="2"/>
+        </w:numPr>
+      </w:pPr>
+      <w:proofErr w:type="spellStart"/>
+      <w:r>
+        <w:lastRenderedPageBreak/>
+        <w:t>PODs</w:t>
+      </w:r>
+      <w:proofErr w:type="spellEnd"/>
+    </w:p>
+    <w:p>
+      <w:r>
+        <w:t xml:space="preserve">Um POD pode ter um ou mais containers e quando um POD é inicializado ele recebe um IP. </w:t>
+      </w:r>
+    </w:p>
+    <w:p>
+      <w:r>
+        <w:t xml:space="preserve">Cada container dentro do POD pode iniciar a aplicação </w:t>
+      </w:r>
+      <w:r>
+        <w:t xml:space="preserve">em uma porta desde que </w:t>
+      </w:r>
+      <w:r>
+        <w:rPr>
+          <w:b/>
+          <w:bCs/>
+        </w:rPr>
+        <w:t>sejam portas diferentes</w:t>
+      </w:r>
+      <w:r>
+        <w:t>.</w:t>
+      </w:r>
+    </w:p>
+    <w:p>
+      <w:r>
+        <w:rPr>
+          <w:noProof/>
+        </w:rPr>
+        <w:drawing>
+          <wp:inline distT="0" distB="0" distL="0" distR="0" wp14:anchorId="3351A1F9" wp14:editId="5E596F51">
+            <wp:extent cx="5400040" cy="3170555"/>
+            <wp:effectExtent l="19050" t="19050" r="10160" b="10795"/>
+            <wp:docPr id="2" name="Imagem 2"/>
+            <wp:cNvGraphicFramePr>
+              <a:graphicFrameLocks xmlns:a="http://schemas.openxmlformats.org/drawingml/2006/main" noChangeAspect="1"/>
+            </wp:cNvGraphicFramePr>
+            <a:graphic xmlns:a="http://schemas.openxmlformats.org/drawingml/2006/main">
+              <a:graphicData uri="http://schemas.openxmlformats.org/drawingml/2006/picture">
+                <pic:pic xmlns:pic="http://schemas.openxmlformats.org/drawingml/2006/picture">
+                  <pic:nvPicPr>
+                    <pic:cNvPr id="1" name=""/>
+                    <pic:cNvPicPr/>
+                  </pic:nvPicPr>
+                  <pic:blipFill>
+                    <a:blip r:embed="rId6"/>
+                    <a:stretch>
+                      <a:fillRect/>
+                    </a:stretch>
+                  </pic:blipFill>
+                  <pic:spPr>
+                    <a:xfrm>
+                      <a:off x="0" y="0"/>
+                      <a:ext cx="5400040" cy="3170555"/>
+                    </a:xfrm>
+                    <a:prstGeom prst="rect">
+                      <a:avLst/>
+                    </a:prstGeom>
+                    <a:ln>
+                      <a:solidFill>
+                        <a:schemeClr val="bg1">
+                          <a:lumMod val="85000"/>
+                        </a:schemeClr>
+                      </a:solidFill>
+                    </a:ln>
+                  </pic:spPr>
+                </pic:pic>
+              </a:graphicData>
+            </a:graphic>
+          </wp:inline>
+        </w:drawing>
+      </w:r>
+    </w:p>
+    <w:p>
+      <w:proofErr w:type="spellStart"/>
+      <w:r>
+        <w:t>PODs</w:t>
+      </w:r>
+      <w:proofErr w:type="spellEnd"/>
+      <w:r>
+        <w:t xml:space="preserve"> são efêmeros, eles foram feitos para morrer.</w:t>
+      </w:r>
+      <w:r>
+        <w:t xml:space="preserve"> No exemplo acima onde existem dois containers </w:t>
+      </w:r>
+      <w:proofErr w:type="gramStart"/>
+      <w:r>
+        <w:t>dentro do mesmo</w:t>
+      </w:r>
+      <w:proofErr w:type="gramEnd"/>
+      <w:r>
+        <w:t xml:space="preserve"> POD, enquanto pelo menos um container estiver saudável o POD se manterá </w:t>
+      </w:r>
+      <w:r>
+        <w:t>em pé, quando os dois containers estiverem com problema / falhas o POD será morto e outro será inicializado</w:t>
+      </w:r>
+      <w:r>
+        <w:t xml:space="preserve"> (com um IP diferente).</w:t>
+      </w:r>
+    </w:p>
+    <w:p>
+      <w:pPr>
+        <w:rPr>
+          <w:b/>
+          <w:bCs/>
+        </w:rPr>
+      </w:pPr>
+      <w:r>
+        <w:rPr>
+          <w:b/>
+          <w:bCs/>
+        </w:rPr>
+        <w:t xml:space="preserve">Qual a vantagem </w:t>
+      </w:r>
+      <w:r>
+        <w:rPr>
+          <w:b/>
+          <w:bCs/>
+        </w:rPr>
+        <w:t>de dois containers estarem no mesmo POD?</w:t>
+      </w:r>
+    </w:p>
+    <w:p>
+      <w:r>
+        <w:t>Uma das vantagens é que eles compartilham o mesmo IP</w:t>
+      </w:r>
+      <w:r>
+        <w:t xml:space="preserve"> </w:t>
+      </w:r>
+      <w:r>
+        <w:t>(10.0.0</w:t>
+      </w:r>
+      <w:r>
+        <w:t>.</w:t>
+      </w:r>
+      <w:r>
+        <w:t>1)</w:t>
+      </w:r>
+      <w:r>
+        <w:t xml:space="preserve">, sendo assim a comunicação entre eles é via </w:t>
+      </w:r>
+      <w:proofErr w:type="spellStart"/>
+      <w:r>
+        <w:t>localhost</w:t>
+      </w:r>
+      <w:proofErr w:type="spellEnd"/>
+      <w:r>
+        <w:t xml:space="preserve">. </w:t>
+      </w:r>
+    </w:p>
+    <w:p>
+      <w:pPr>
+        <w:pStyle w:val="Ttulo2"/>
+      </w:pPr>
+      <w:r>
+        <w:t>Criando um POD</w:t>
+      </w:r>
+    </w:p>
+    <w:p>
+      <w:pPr>
+        <w:rPr>
+          <w:b/>
+          <w:bCs/>
+        </w:rPr>
+      </w:pPr>
+      <w:proofErr w:type="spellStart"/>
+      <w:r>
+        <w:rPr>
+          <w:b/>
+          <w:bCs/>
+        </w:rPr>
+        <w:t>kubectl</w:t>
+      </w:r>
+      <w:proofErr w:type="spellEnd"/>
+      <w:r>
+        <w:rPr>
+          <w:b/>
+          <w:bCs/>
+        </w:rPr>
+        <w:t xml:space="preserve"> </w:t>
+      </w:r>
+      <w:proofErr w:type="spellStart"/>
+      <w:r>
+        <w:rPr>
+          <w:b/>
+          <w:bCs/>
+        </w:rPr>
+        <w:t>run</w:t>
+      </w:r>
+      <w:proofErr w:type="spellEnd"/>
+      <w:r>
+        <w:rPr>
+          <w:b/>
+          <w:bCs/>
+        </w:rPr>
+        <w:t xml:space="preserve"> </w:t>
+      </w:r>
+      <w:proofErr w:type="spellStart"/>
+      <w:r>
+        <w:rPr>
+          <w:b/>
+          <w:bCs/>
+        </w:rPr>
+        <w:t>nginx-pod</w:t>
+      </w:r>
+      <w:proofErr w:type="spellEnd"/>
+      <w:r>
+        <w:rPr>
+          <w:b/>
+          <w:bCs/>
+        </w:rPr>
+        <w:t xml:space="preserve"> --</w:t>
+      </w:r>
+      <w:proofErr w:type="spellStart"/>
+      <w:r>
+        <w:rPr>
+          <w:b/>
+          <w:bCs/>
+        </w:rPr>
+        <w:t>image</w:t>
+      </w:r>
+      <w:proofErr w:type="spellEnd"/>
+      <w:r>
+        <w:rPr>
+          <w:b/>
+          <w:bCs/>
+        </w:rPr>
+        <w:t>=</w:t>
+      </w:r>
+      <w:proofErr w:type="spellStart"/>
+      <w:r>
+        <w:rPr>
+          <w:b/>
+          <w:bCs/>
+        </w:rPr>
+        <w:t>nginx:latest</w:t>
+      </w:r>
+      <w:proofErr w:type="spellEnd"/>
+    </w:p>
+    <w:p>
+      <w:pPr>
+        <w:rPr>
+          <w:b/>
+          <w:bCs/>
+        </w:rPr>
+      </w:pPr>
+      <w:proofErr w:type="spellStart"/>
+      <w:r>
+        <w:t>kubectl</w:t>
+      </w:r>
+      <w:proofErr w:type="spellEnd"/>
+      <w:r>
+        <w:t xml:space="preserve"> </w:t>
+      </w:r>
+      <w:proofErr w:type="spellStart"/>
+      <w:r>
+        <w:t>run</w:t>
+      </w:r>
+      <w:proofErr w:type="spellEnd"/>
+      <w:r>
+        <w:t xml:space="preserve"> </w:t>
+      </w:r>
+      <w:r>
+        <w:rPr>
+          <w:b/>
+          <w:bCs/>
+        </w:rPr>
+        <w:t>nome-</w:t>
+      </w:r>
+      <w:proofErr w:type="spellStart"/>
+      <w:r>
+        <w:rPr>
+          <w:b/>
+          <w:bCs/>
+        </w:rPr>
+        <w:t>pod</w:t>
+      </w:r>
+      <w:proofErr w:type="spellEnd"/>
+      <w:r>
+        <w:rPr>
+          <w:b/>
+          <w:bCs/>
+        </w:rPr>
+        <w:t xml:space="preserve"> </w:t>
+      </w:r>
+      <w:r>
+        <w:t>--</w:t>
+      </w:r>
+      <w:proofErr w:type="spellStart"/>
+      <w:r>
+        <w:t>image</w:t>
+      </w:r>
+      <w:proofErr w:type="spellEnd"/>
+      <w:r>
+        <w:t>=</w:t>
+      </w:r>
+      <w:proofErr w:type="spellStart"/>
+      <w:r>
+        <w:rPr>
+          <w:b/>
+          <w:bCs/>
+        </w:rPr>
+        <w:t>imagem:versao</w:t>
+      </w:r>
+      <w:proofErr w:type="spellEnd"/>
+    </w:p>
+    <w:p>
+      <w:r>
+        <w:rPr>
+          <w:noProof/>
+        </w:rPr>
+        <w:drawing>
+          <wp:inline distT="0" distB="0" distL="0" distR="0" wp14:anchorId="443C82C9" wp14:editId="05012C90">
+            <wp:extent cx="5400040" cy="1597660"/>
+            <wp:effectExtent l="0" t="0" r="0" b="2540"/>
+            <wp:docPr id="3" name="Imagem 3"/>
+            <wp:cNvGraphicFramePr>
+              <a:graphicFrameLocks xmlns:a="http://schemas.openxmlformats.org/drawingml/2006/main" noChangeAspect="1"/>
+            </wp:cNvGraphicFramePr>
+            <a:graphic xmlns:a="http://schemas.openxmlformats.org/drawingml/2006/main">
+              <a:graphicData uri="http://schemas.openxmlformats.org/drawingml/2006/picture">
+                <pic:pic xmlns:pic="http://schemas.openxmlformats.org/drawingml/2006/picture">
+                  <pic:nvPicPr>
+                    <pic:cNvPr id="1" name=""/>
+                    <pic:cNvPicPr/>
+                  </pic:nvPicPr>
+                  <pic:blipFill>
+                    <a:blip r:embed="rId7"/>
+                    <a:stretch>
+                      <a:fillRect/>
+                    </a:stretch>
+                  </pic:blipFill>
+                  <pic:spPr>
+                    <a:xfrm>
+                      <a:off x="0" y="0"/>
+                      <a:ext cx="5400040" cy="1597660"/>
+                    </a:xfrm>
+                    <a:prstGeom prst="rect">
+                      <a:avLst/>
+                    </a:prstGeom>
+                  </pic:spPr>
+                </pic:pic>
+              </a:graphicData>
+            </a:graphic>
+          </wp:inline>
+        </w:drawing>
+      </w:r>
+    </w:p>
+    <w:p>
+      <w:proofErr w:type="spellStart"/>
+      <w:r>
+        <w:lastRenderedPageBreak/>
+        <w:t>Obs</w:t>
+      </w:r>
+      <w:proofErr w:type="spellEnd"/>
+      <w:r>
+        <w:t xml:space="preserve">: Quando um POD é iniciado o </w:t>
+      </w:r>
+      <w:proofErr w:type="spellStart"/>
+      <w:r>
+        <w:rPr>
+          <w:b/>
+          <w:bCs/>
+        </w:rPr>
+        <w:t>scheduler</w:t>
+      </w:r>
+      <w:proofErr w:type="spellEnd"/>
+      <w:r>
+        <w:t xml:space="preserve"> </w:t>
+      </w:r>
+      <w:r>
+        <w:t xml:space="preserve">definirá em </w:t>
+      </w:r>
+      <w:proofErr w:type="gramStart"/>
+      <w:r>
+        <w:t>qual Node</w:t>
+      </w:r>
+      <w:proofErr w:type="gramEnd"/>
+      <w:r>
+        <w:t xml:space="preserve"> </w:t>
+      </w:r>
+      <w:r>
+        <w:t xml:space="preserve">o POD será iniciado e </w:t>
+      </w:r>
+      <w:r>
+        <w:t>as imagens que estarão dentro do Node são baixadas localmente e não para todos os Nodes do cluster.</w:t>
+      </w:r>
+    </w:p>
+    <w:p>
+      <w:r>
+        <w:t xml:space="preserve">Após a criação do container, quando o STATUS ainda estava </w:t>
+      </w:r>
+      <w:proofErr w:type="spellStart"/>
+      <w:r>
+        <w:t>ContainerCreating</w:t>
+      </w:r>
+      <w:proofErr w:type="spellEnd"/>
+      <w:r>
+        <w:t xml:space="preserve"> pode-se executar o comando </w:t>
+      </w:r>
+      <w:proofErr w:type="spellStart"/>
+      <w:r>
+        <w:rPr>
+          <w:b/>
+          <w:bCs/>
+        </w:rPr>
+        <w:t>kubectl</w:t>
+      </w:r>
+      <w:proofErr w:type="spellEnd"/>
+      <w:r>
+        <w:rPr>
+          <w:b/>
+          <w:bCs/>
+        </w:rPr>
+        <w:t xml:space="preserve"> </w:t>
+      </w:r>
+      <w:proofErr w:type="spellStart"/>
+      <w:r>
+        <w:rPr>
+          <w:b/>
+          <w:bCs/>
+        </w:rPr>
+        <w:t>get</w:t>
+      </w:r>
+      <w:proofErr w:type="spellEnd"/>
+      <w:r>
+        <w:rPr>
+          <w:b/>
+          <w:bCs/>
+        </w:rPr>
+        <w:t xml:space="preserve"> </w:t>
+      </w:r>
+      <w:proofErr w:type="spellStart"/>
+      <w:r>
+        <w:rPr>
+          <w:b/>
+          <w:bCs/>
+        </w:rPr>
+        <w:t>pods</w:t>
+      </w:r>
+      <w:proofErr w:type="spellEnd"/>
+      <w:r>
+        <w:rPr>
+          <w:b/>
+          <w:bCs/>
+        </w:rPr>
+        <w:t xml:space="preserve"> </w:t>
+      </w:r>
+      <w:r>
+        <w:rPr>
+          <w:b/>
+          <w:bCs/>
+        </w:rPr>
+        <w:t>--</w:t>
+      </w:r>
+      <w:proofErr w:type="spellStart"/>
+      <w:r>
+        <w:rPr>
+          <w:b/>
+          <w:bCs/>
+        </w:rPr>
+        <w:t>watch</w:t>
+      </w:r>
+      <w:proofErr w:type="spellEnd"/>
+      <w:r>
+        <w:t xml:space="preserve"> </w:t>
+      </w:r>
+      <w:r>
+        <w:t>isso irá mostrar em tela cada alteração de status até o container ser criado.</w:t>
+      </w:r>
+    </w:p>
+    <w:p/>
+    <w:p>
+      <w:r>
+        <w:t>Caso queira editar algo nas configurações do POD existe uma maneira mais trivial que é,</w:t>
+      </w:r>
+    </w:p>
+    <w:p>
+      <w:pPr>
+        <w:rPr>
+          <w:b/>
+          <w:bCs/>
+        </w:rPr>
+      </w:pPr>
+      <w:proofErr w:type="spellStart"/>
+      <w:r>
+        <w:rPr>
+          <w:b/>
+          <w:bCs/>
+        </w:rPr>
+        <w:t>k</w:t>
+      </w:r>
+      <w:r>
+        <w:rPr>
+          <w:b/>
+          <w:bCs/>
+        </w:rPr>
+        <w:t>ubectl</w:t>
+      </w:r>
+      <w:proofErr w:type="spellEnd"/>
+      <w:r>
+        <w:rPr>
+          <w:b/>
+          <w:bCs/>
+        </w:rPr>
+        <w:t xml:space="preserve"> </w:t>
+      </w:r>
+      <w:proofErr w:type="spellStart"/>
+      <w:r>
+        <w:rPr>
+          <w:b/>
+          <w:bCs/>
+        </w:rPr>
+        <w:t>edit</w:t>
+      </w:r>
+      <w:proofErr w:type="spellEnd"/>
+      <w:r>
+        <w:rPr>
+          <w:b/>
+          <w:bCs/>
+        </w:rPr>
+        <w:t xml:space="preserve"> </w:t>
+      </w:r>
+      <w:proofErr w:type="spellStart"/>
+      <w:r>
+        <w:rPr>
+          <w:b/>
+          <w:bCs/>
+        </w:rPr>
+        <w:t>pod</w:t>
+      </w:r>
+      <w:proofErr w:type="spellEnd"/>
+      <w:r>
+        <w:rPr>
+          <w:b/>
+          <w:bCs/>
+        </w:rPr>
+        <w:t xml:space="preserve"> </w:t>
+      </w:r>
+      <w:proofErr w:type="spellStart"/>
+      <w:r>
+        <w:rPr>
+          <w:b/>
+          <w:bCs/>
+        </w:rPr>
+        <w:t>nginx-pod</w:t>
+      </w:r>
+      <w:proofErr w:type="spellEnd"/>
+    </w:p>
+    <w:p>
+      <w:pPr>
+        <w:pStyle w:val="Ttulo3"/>
+      </w:pPr>
+      <w:r>
+        <w:t xml:space="preserve">Erro </w:t>
+      </w:r>
+      <w:proofErr w:type="spellStart"/>
+      <w:r>
+        <w:t>ImagePullBackOff</w:t>
+      </w:r>
+      <w:proofErr w:type="spellEnd"/>
+    </w:p>
+    <w:p>
+      <w:pPr>
+        <w:rPr>
+          <w:b/>
+          <w:bCs/>
+        </w:rPr>
+      </w:pPr>
+      <w:r>
+        <w:rPr>
+          <w:noProof/>
+        </w:rPr>
+        <w:drawing>
+          <wp:inline distT="0" distB="0" distL="0" distR="0" wp14:anchorId="7A4E8ED8" wp14:editId="6CBEA8A6">
+            <wp:extent cx="5400040" cy="1723390"/>
+            <wp:effectExtent l="19050" t="19050" r="10160" b="10160"/>
+            <wp:docPr id="4" name="Imagem 4"/>
+            <wp:cNvGraphicFramePr>
+              <a:graphicFrameLocks xmlns:a="http://schemas.openxmlformats.org/drawingml/2006/main" noChangeAspect="1"/>
+            </wp:cNvGraphicFramePr>
+            <a:graphic xmlns:a="http://schemas.openxmlformats.org/drawingml/2006/main">
+              <a:graphicData uri="http://schemas.openxmlformats.org/drawingml/2006/picture">
+                <pic:pic xmlns:pic="http://schemas.openxmlformats.org/drawingml/2006/picture">
+                  <pic:nvPicPr>
+                    <pic:cNvPr id="1" name=""/>
+                    <pic:cNvPicPr/>
+                  </pic:nvPicPr>
+                  <pic:blipFill>
+                    <a:blip r:embed="rId8"/>
+                    <a:stretch>
+                      <a:fillRect/>
+                    </a:stretch>
+                  </pic:blipFill>
+                  <pic:spPr>
+                    <a:xfrm>
+                      <a:off x="0" y="0"/>
+                      <a:ext cx="5400040" cy="1723390"/>
+                    </a:xfrm>
+                    <a:prstGeom prst="rect">
+                      <a:avLst/>
+                    </a:prstGeom>
+                    <a:ln>
+                      <a:solidFill>
+                        <a:schemeClr val="bg1">
+                          <a:lumMod val="85000"/>
+                        </a:schemeClr>
+                      </a:solidFill>
+                    </a:ln>
+                  </pic:spPr>
+                </pic:pic>
+              </a:graphicData>
+            </a:graphic>
+          </wp:inline>
+        </w:drawing>
+      </w:r>
+    </w:p>
+    <w:p>
+      <w:r>
+        <w:t>Esse erro</w:t>
+      </w:r>
+      <w:r>
+        <w:t xml:space="preserve"> </w:t>
+      </w:r>
+      <w:proofErr w:type="spellStart"/>
+      <w:r>
+        <w:t>ImagePullBackOff</w:t>
+      </w:r>
+      <w:proofErr w:type="spellEnd"/>
+      <w:r>
+        <w:t xml:space="preserve"> geralmente ocorre </w:t>
+      </w:r>
+      <w:r>
+        <w:t xml:space="preserve">quando não é possível baixar a imagem que o POD irá utilizar. </w:t>
+      </w:r>
+      <w:r>
+        <w:t>Repare na mensagem de erro: “</w:t>
+      </w:r>
+      <w:proofErr w:type="spellStart"/>
+      <w:r>
+        <w:t>Failed</w:t>
+      </w:r>
+      <w:proofErr w:type="spellEnd"/>
+      <w:r>
+        <w:t xml:space="preserve"> </w:t>
+      </w:r>
+      <w:proofErr w:type="spellStart"/>
+      <w:r>
+        <w:t>to</w:t>
+      </w:r>
+      <w:proofErr w:type="spellEnd"/>
+      <w:r>
+        <w:t xml:space="preserve"> </w:t>
+      </w:r>
+      <w:proofErr w:type="spellStart"/>
+      <w:r>
+        <w:t>pull</w:t>
+      </w:r>
+      <w:proofErr w:type="spellEnd"/>
+      <w:r>
+        <w:t xml:space="preserve"> imagem nginx:1.0” – “Falha </w:t>
+      </w:r>
+      <w:r>
+        <w:t>para baixar a imagem nginx:1.0”</w:t>
+      </w:r>
+    </w:p>
+    <w:p/>
+    <w:p>
+      <w:pPr>
+        <w:pStyle w:val="Ttulo2"/>
+      </w:pPr>
+      <w:r>
+        <w:t>Criando POD de maneira declarativa.</w:t>
+      </w:r>
+      <w:r>
+        <w:br/>
+      </w:r>
+      <w:bookmarkStart w:id="0" w:name="_GoBack"/>
+      <w:bookmarkEnd w:id="0"/>
+    </w:p>
+    <w:p>
+      <w:r>
+        <w:rPr>
+          <w:noProof/>
+        </w:rPr>
+        <mc:AlternateContent>
+          <mc:Choice Requires="wps">
+            <w:drawing>
+              <wp:inline distT="0" distB="0" distL="0" distR="0" wp14:anchorId="2A04FE83" wp14:editId="15DEB4D3">
+                <wp:extent cx="2137410" cy="2385695"/>
+                <wp:effectExtent l="0" t="0" r="15240" b="27940"/>
+                <wp:docPr id="217" name="Caixa de Texto 2"/>
+                <wp:cNvGraphicFramePr>
+                  <a:graphicFrameLocks xmlns:a="http://schemas.openxmlformats.org/drawingml/2006/main"/>
+                </wp:cNvGraphicFramePr>
+                <a:graphic xmlns:a="http://schemas.openxmlformats.org/drawingml/2006/main">
+                  <a:graphicData uri="http://schemas.microsoft.com/office/word/2010/wordprocessingShape">
+                    <wps:wsp>
+                      <wps:cNvSpPr txBox="1">
+                        <a:spLocks noChangeArrowheads="1"/>
+                      </wps:cNvSpPr>
+                      <wps:spPr bwMode="auto">
+                        <a:xfrm>
+                          <a:off x="0" y="0"/>
+                          <a:ext cx="2137410" cy="2385695"/>
+                        </a:xfrm>
+                        <a:prstGeom prst="rect">
+                          <a:avLst/>
+                        </a:prstGeom>
+                        <a:solidFill>
+                          <a:srgbClr val="FFFFFF"/>
+                        </a:solidFill>
+                        <a:ln w="9525">
+                          <a:solidFill>
+                            <a:srgbClr val="000000"/>
+                          </a:solidFill>
+                          <a:miter lim="800000"/>
+                          <a:headEnd/>
+                          <a:tailEnd/>
+                        </a:ln>
+                      </wps:spPr>
+                      <wps:txbx>
+                        <w:txbxContent>
+                          <w:p>
+                            <w:proofErr w:type="spellStart"/>
+                            <w:r>
+                              <w:t>apiVersion</w:t>
+                            </w:r>
+                            <w:proofErr w:type="spellEnd"/>
+                            <w:r>
+                              <w:t>: v1</w:t>
+                            </w:r>
+                          </w:p>
+                          <w:p>
+                            <w:proofErr w:type="spellStart"/>
+                            <w:r>
+                              <w:t>kind</w:t>
+                            </w:r>
+                            <w:proofErr w:type="spellEnd"/>
+                            <w:r>
+                              <w:t xml:space="preserve">: </w:t>
+                            </w:r>
+                            <w:proofErr w:type="spellStart"/>
+                            <w:r>
+                              <w:t>Pod</w:t>
+                            </w:r>
+                            <w:proofErr w:type="spellEnd"/>
+                          </w:p>
+                          <w:p>
+                            <w:proofErr w:type="spellStart"/>
+                            <w:r>
+                              <w:t>metadata</w:t>
+                            </w:r>
+                            <w:proofErr w:type="spellEnd"/>
+                            <w:r>
+                              <w:t>:</w:t>
+                            </w:r>
+                          </w:p>
+                          <w:p>
+                            <w:r>
+                              <w:t xml:space="preserve">    </w:t>
+                            </w:r>
+                            <w:proofErr w:type="spellStart"/>
+                            <w:r>
+                              <w:t>name</w:t>
+                            </w:r>
+                            <w:proofErr w:type="spellEnd"/>
+                            <w:r>
+                              <w:t>: primeiro-</w:t>
+                            </w:r>
+                            <w:proofErr w:type="spellStart"/>
+                            <w:r>
+                              <w:t>pod</w:t>
+                            </w:r>
+                            <w:proofErr w:type="spellEnd"/>
+                            <w:r>
+                              <w:t>-declarativo</w:t>
+                            </w:r>
+                          </w:p>
+                          <w:p>
+                            <w:proofErr w:type="spellStart"/>
+                            <w:r>
+                              <w:t>spec</w:t>
+                            </w:r>
+                            <w:proofErr w:type="spellEnd"/>
+                            <w:r>
+                              <w:t>:</w:t>
+                            </w:r>
+                          </w:p>
+                          <w:p>
+                            <w:r>
+                              <w:t xml:space="preserve">    containers:</w:t>
+                            </w:r>
+                          </w:p>
+                          <w:p>
+                            <w:r>
+                              <w:t xml:space="preserve">        - </w:t>
+                            </w:r>
+                            <w:proofErr w:type="spellStart"/>
+                            <w:proofErr w:type="gramStart"/>
+                            <w:r>
+                              <w:t>name</w:t>
+                            </w:r>
+                            <w:proofErr w:type="spellEnd"/>
+                            <w:proofErr w:type="gramEnd"/>
+                            <w:r>
+                              <w:t xml:space="preserve">: </w:t>
+                            </w:r>
+                            <w:proofErr w:type="spellStart"/>
+                            <w:r>
+                              <w:t>nginx</w:t>
+                            </w:r>
+                            <w:proofErr w:type="spellEnd"/>
+                            <w:r>
+                              <w:t>-container</w:t>
+                            </w:r>
+                          </w:p>
+                          <w:p>
+                            <w:r>
+                              <w:t xml:space="preserve">          </w:t>
+                            </w:r>
+                            <w:proofErr w:type="spellStart"/>
+                            <w:r>
+                              <w:t>image</w:t>
+                            </w:r>
+                            <w:proofErr w:type="spellEnd"/>
+                            <w:r>
+                              <w:t xml:space="preserve">: </w:t>
+                            </w:r>
+                            <w:proofErr w:type="spellStart"/>
+                            <w:r>
+                              <w:t>nginx-latest</w:t>
+                            </w:r>
+                            <w:proofErr w:type="spellEnd"/>
+                            <w:r>
+                              <w:br/>
+                              <w:t xml:space="preserve">          </w:t>
+                            </w:r>
+                            <w:proofErr w:type="spellStart"/>
+                            <w:r>
+                              <w:t>ports</w:t>
+                            </w:r>
+                            <w:proofErr w:type="spellEnd"/>
+                            <w:r>
+                              <w:t>:</w:t>
+                            </w:r>
+                            <w:r>
+                              <w:br/>
+                              <w:t xml:space="preserve">  </w:t>
+                            </w:r>
+                            <w:r>
+                              <w:tab/>
+                              <w:t xml:space="preserve">- </w:t>
+                            </w:r>
+                            <w:proofErr w:type="spellStart"/>
+                            <w:r>
+                              <w:t>containerPort</w:t>
+                            </w:r>
+                            <w:proofErr w:type="spellEnd"/>
+                            <w:r>
+                              <w:t>: 80</w:t>
+                            </w:r>
+                          </w:p>
+                        </w:txbxContent>
+                      </wps:txbx>
+                      <wps:bodyPr rot="0" vert="horz" wrap="square" lIns="91440" tIns="45720" rIns="91440" bIns="45720" anchor="t" anchorCtr="0">
+                        <a:spAutoFit/>
+                      </wps:bodyPr>
+                    </wps:wsp>
+                  </a:graphicData>
+                </a:graphic>
+              </wp:inline>
+            </w:drawing>
+          </mc:Choice>
+          <mc:Fallback>
+            <w:pict>
+              <v:shapetype w14:anchorId="2A04FE83" id="_x0000_t202" coordsize="21600,21600" o:spt="202" path="m,l,21600r21600,l21600,xe">
+                <v:stroke joinstyle="miter"/>
+                <v:path gradientshapeok="t" o:connecttype="rect"/>
+              </v:shapetype>
+              <v:shape id="Caixa de Texto 2" o:spid="_x0000_s1026" type="#_x0000_t202" style="width:168.3pt;height:187.85pt;visibility:visible;mso-wrap-style:square;mso-left-percent:-10001;mso-top-percent:-10001;mso-position-horizontal:absolute;mso-position-horizontal-relative:char;mso-position-vertical:absolute;mso-position-vertical-relative:line;mso-left-percent:-10001;mso-top-percent:-10001;v-text-anchor:top" o:gfxdata="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">
+                <v:textbox style="mso-fit-shape-to-text:t">
+                  <w:txbxContent>
+                    <w:p>
+                      <w:proofErr w:type="spellStart"/>
+                      <w:r>
+                        <w:t>apiVersion</w:t>
+                      </w:r>
+                      <w:proofErr w:type="spellEnd"/>
+                      <w:r>
+                        <w:t>: v1</w:t>
+                      </w:r>
+                    </w:p>
+                    <w:p>
+                      <w:proofErr w:type="spellStart"/>
+                      <w:r>
+                        <w:t>kind</w:t>
+                      </w:r>
+                      <w:proofErr w:type="spellEnd"/>
+                      <w:r>
+                        <w:t xml:space="preserve">: </w:t>
+                      </w:r>
+                      <w:proofErr w:type="spellStart"/>
+                      <w:r>
+                        <w:t>Pod</w:t>
+                      </w:r>
+                      <w:proofErr w:type="spellEnd"/>
+                    </w:p>
+                    <w:p>
+                      <w:proofErr w:type="spellStart"/>
+                      <w:r>
+                        <w:t>metadata</w:t>
+                      </w:r>
+                      <w:proofErr w:type="spellEnd"/>
+                      <w:r>
+                        <w:t>:</w:t>
+                      </w:r>
+                    </w:p>
+                    <w:p>
+                      <w:r>
+                        <w:t xml:space="preserve">    </w:t>
+                      </w:r>
+                      <w:proofErr w:type="spellStart"/>
+                      <w:r>
+                        <w:t>name</w:t>
+                      </w:r>
+                      <w:proofErr w:type="spellEnd"/>
+                      <w:r>
+                        <w:t>: primeiro-</w:t>
+                      </w:r>
+                      <w:proofErr w:type="spellStart"/>
+                      <w:r>
+                        <w:t>pod</w:t>
+                      </w:r>
+                      <w:proofErr w:type="spellEnd"/>
+                      <w:r>
+                        <w:t>-declarativo</w:t>
+                      </w:r>
+                    </w:p>
+                    <w:p>
+                      <w:proofErr w:type="spellStart"/>
+                      <w:r>
+                        <w:t>spec</w:t>
+                      </w:r>
+                      <w:proofErr w:type="spellEnd"/>
+                      <w:r>
+                        <w:t>:</w:t>
+                      </w:r>
+                    </w:p>
+                    <w:p>
+                      <w:r>
+                        <w:t xml:space="preserve">    containers:</w:t>
+                      </w:r>
+                    </w:p>
+                    <w:p>
+                      <w:r>
+                        <w:t xml:space="preserve">        - </w:t>
+                      </w:r>
+                      <w:proofErr w:type="spellStart"/>
+                      <w:proofErr w:type="gramStart"/>
+                      <w:r>
+                        <w:t>name</w:t>
+                      </w:r>
+                      <w:proofErr w:type="spellEnd"/>
+                      <w:proofErr w:type="gramEnd"/>
+                      <w:r>
+                        <w:t xml:space="preserve">: </w:t>
+                      </w:r>
+                      <w:proofErr w:type="spellStart"/>
+                      <w:r>
+                        <w:t>nginx</w:t>
+                      </w:r>
+                      <w:proofErr w:type="spellEnd"/>
+                      <w:r>
+                        <w:t>-container</w:t>
+                      </w:r>
+                    </w:p>
+                    <w:p>
+                      <w:r>
+                        <w:t xml:space="preserve">          </w:t>
+                      </w:r>
+                      <w:proofErr w:type="spellStart"/>
+                      <w:r>
+                        <w:t>image</w:t>
+                      </w:r>
+                      <w:proofErr w:type="spellEnd"/>
+                      <w:r>
+                        <w:t xml:space="preserve">: </w:t>
+                      </w:r>
+                      <w:proofErr w:type="spellStart"/>
+                      <w:r>
+                        <w:t>nginx-latest</w:t>
+                      </w:r>
+                      <w:proofErr w:type="spellEnd"/>
+                      <w:r>
+                        <w:br/>
+                        <w:t xml:space="preserve">          </w:t>
+                      </w:r>
+                      <w:proofErr w:type="spellStart"/>
+                      <w:r>
+                        <w:t>ports</w:t>
+                      </w:r>
+                      <w:proofErr w:type="spellEnd"/>
+                      <w:r>
+                        <w:t>:</w:t>
+                      </w:r>
+                      <w:r>
+                        <w:br/>
+                        <w:t xml:space="preserve">  </w:t>
+                      </w:r>
+                      <w:r>
+                        <w:tab/>
+                        <w:t xml:space="preserve">- </w:t>
+                      </w:r>
+                      <w:proofErr w:type="spellStart"/>
+                      <w:r>
+                        <w:t>containerPort</w:t>
+                      </w:r>
+                      <w:proofErr w:type="spellEnd"/>
+                      <w:r>
+                        <w:t>: 80</w:t>
+                      </w:r>
+                    </w:p>
+                  </w:txbxContent>
+                </v:textbox>
+                <w10:anchorlock/>
+              </v:shape>
+            </w:pict>
+          </mc:Fallback>
+        </mc:AlternateContent>
+      </w:r>
+    </w:p>
+    <w:p/>
+    <w:p>
+      <w:r>
+        <w:lastRenderedPageBreak/>
+        <w:t xml:space="preserve">Criar </w:t>
+      </w:r>
+      <w:proofErr w:type="spellStart"/>
+      <w:r>
+        <w:t>PODs</w:t>
+      </w:r>
+      <w:proofErr w:type="spellEnd"/>
+      <w:r>
+        <w:t xml:space="preserve"> (ou recursos) de maneira declarativa significa especificar </w:t>
+      </w:r>
+      <w:r>
+        <w:t>o que será criado em um arquivo que pode ser</w:t>
+      </w:r>
+      <w:r>
+        <w:t xml:space="preserve"> </w:t>
+      </w:r>
+      <w:proofErr w:type="spellStart"/>
+      <w:r>
+        <w:t>yaml</w:t>
+      </w:r>
+      <w:proofErr w:type="spellEnd"/>
+      <w:r>
+        <w:t xml:space="preserve"> ou </w:t>
+      </w:r>
+      <w:proofErr w:type="spellStart"/>
+      <w:r>
+        <w:t>json</w:t>
+      </w:r>
+      <w:proofErr w:type="spellEnd"/>
+      <w:r>
+        <w:t xml:space="preserve"> para </w:t>
+      </w:r>
+      <w:r>
+        <w:t xml:space="preserve">que </w:t>
+      </w:r>
+      <w:r>
+        <w:t xml:space="preserve">assim o </w:t>
+      </w:r>
+      <w:proofErr w:type="spellStart"/>
+      <w:r>
+        <w:t>kubectl</w:t>
+      </w:r>
+      <w:proofErr w:type="spellEnd"/>
+      <w:r>
+        <w:t xml:space="preserve"> consiga enviar </w:t>
+      </w:r>
+      <w:r>
+        <w:t xml:space="preserve">o comando </w:t>
+      </w:r>
+      <w:r>
+        <w:t xml:space="preserve">e a API </w:t>
+      </w:r>
+      <w:r>
+        <w:t xml:space="preserve">                                    </w:t>
+      </w:r>
+      <w:r>
+        <w:t xml:space="preserve">interpretar. </w:t>
+      </w:r>
+      <w:r>
+        <w:br/>
+      </w:r>
+      <w:proofErr w:type="spellStart"/>
+      <w:r>
+        <w:rPr>
+          <w:b/>
+          <w:bCs/>
+        </w:rPr>
+        <w:t>kubectl</w:t>
+      </w:r>
+      <w:proofErr w:type="spellEnd"/>
+      <w:r>
+        <w:rPr>
+          <w:b/>
+          <w:bCs/>
+        </w:rPr>
+        <w:t xml:space="preserve"> </w:t>
+      </w:r>
+      <w:proofErr w:type="spellStart"/>
+      <w:r>
+        <w:rPr>
+          <w:b/>
+          <w:bCs/>
+        </w:rPr>
+        <w:t>apply</w:t>
+      </w:r>
+      <w:proofErr w:type="spellEnd"/>
+      <w:r>
+        <w:rPr>
+          <w:b/>
+          <w:bCs/>
+        </w:rPr>
+        <w:t xml:space="preserve"> -f ./primeiro-</w:t>
+      </w:r>
+      <w:proofErr w:type="spellStart"/>
+      <w:r>
+        <w:rPr>
+          <w:b/>
+          <w:bCs/>
+        </w:rPr>
+        <w:t>pod</w:t>
+      </w:r>
+      <w:proofErr w:type="spellEnd"/>
+      <w:r>
+        <w:rPr>
+          <w:b/>
+          <w:bCs/>
+        </w:rPr>
+        <w:t>-</w:t>
+      </w:r>
+      <w:proofErr w:type="spellStart"/>
+      <w:r>
+        <w:rPr>
+          <w:b/>
+          <w:bCs/>
+        </w:rPr>
+        <w:t>declarativo.yaml</w:t>
+      </w:r>
+      <w:proofErr w:type="spellEnd"/>
+      <w:r>
+        <w:br/>
+      </w:r>
+    </w:p>
+    <w:p>
+      <w:pPr>
+        <w:pStyle w:val="Ttulo2"/>
+      </w:pPr>
+      <w:r>
+        <w:t xml:space="preserve">Excluindo </w:t>
+      </w:r>
+      <w:proofErr w:type="spellStart"/>
+      <w:r>
+        <w:t>PODs</w:t>
+      </w:r>
+      <w:proofErr w:type="spellEnd"/>
+    </w:p>
+    <w:p>
+      <w:r>
+        <w:t>Para excluir um POD é possível executar de algumas maneiras.</w:t>
+      </w:r>
+    </w:p>
+    <w:p>
+      <w:pPr>
+        <w:rPr>
+          <w:b/>
+          <w:bCs/>
+        </w:rPr>
+      </w:pPr>
+      <w:r>
+        <w:t xml:space="preserve">1 - </w:t>
+      </w:r>
+      <w:proofErr w:type="spellStart"/>
+      <w:proofErr w:type="gramStart"/>
+      <w:r>
+        <w:t>kubectl</w:t>
+      </w:r>
+      <w:proofErr w:type="spellEnd"/>
+      <w:proofErr w:type="gramEnd"/>
+      <w:r>
+        <w:t xml:space="preserve"> delete </w:t>
+      </w:r>
+      <w:proofErr w:type="spellStart"/>
+      <w:r>
+        <w:t>pod</w:t>
+      </w:r>
+      <w:proofErr w:type="spellEnd"/>
+      <w:r>
+        <w:t xml:space="preserve"> </w:t>
+      </w:r>
+      <w:proofErr w:type="spellStart"/>
+      <w:r>
+        <w:rPr>
+          <w:b/>
+          <w:bCs/>
+        </w:rPr>
+        <w:t>nome_do_pod</w:t>
+      </w:r>
+      <w:proofErr w:type="spellEnd"/>
+    </w:p>
+    <w:p>
+      <w:r>
+        <w:t xml:space="preserve">2 </w:t>
+      </w:r>
+      <w:r>
+        <w:t>–</w:t>
+      </w:r>
+      <w:r>
+        <w:t xml:space="preserve"> </w:t>
+      </w:r>
+      <w:r>
+        <w:t xml:space="preserve">Da mesma maneira que </w:t>
+      </w:r>
+      <w:proofErr w:type="gramStart"/>
+      <w:r>
+        <w:t>pode-se</w:t>
+      </w:r>
+      <w:proofErr w:type="gramEnd"/>
+      <w:r>
+        <w:t xml:space="preserve"> criar </w:t>
+      </w:r>
+      <w:proofErr w:type="spellStart"/>
+      <w:r>
+        <w:t>PODs</w:t>
+      </w:r>
+      <w:proofErr w:type="spellEnd"/>
+      <w:r>
+        <w:t xml:space="preserve"> de maneira declarativa, também é possível remover.</w:t>
+      </w:r>
+    </w:p>
+    <w:p>
+      <w:proofErr w:type="spellStart"/>
+      <w:r>
+        <w:t>kubectl</w:t>
+      </w:r>
+      <w:proofErr w:type="spellEnd"/>
+      <w:r>
+        <w:t xml:space="preserve"> </w:t>
+      </w:r>
+      <w:r>
+        <w:rPr>
+          <w:b/>
+          <w:bCs/>
+        </w:rPr>
+        <w:t>delete</w:t>
+      </w:r>
+      <w:r>
+        <w:t xml:space="preserve"> -f ./primeiro-</w:t>
+      </w:r>
+      <w:proofErr w:type="spellStart"/>
+      <w:r>
+        <w:t>pod</w:t>
+      </w:r>
+      <w:proofErr w:type="spellEnd"/>
+      <w:r>
+        <w:t>-</w:t>
+      </w:r>
+      <w:proofErr w:type="spellStart"/>
+      <w:r>
+        <w:t>declarativo.yaml</w:t>
+      </w:r>
+      <w:proofErr w:type="spellEnd"/>
+      <w:r>
+        <w:t xml:space="preserve">, dessa </w:t>
+      </w:r>
+      <w:r>
+        <w:t>o comando irá verificar o nome do POD definido no arquivo primeiro-</w:t>
+      </w:r>
+      <w:proofErr w:type="spellStart"/>
+      <w:r>
+        <w:t>pod</w:t>
+      </w:r>
+      <w:proofErr w:type="spellEnd"/>
+      <w:r>
+        <w:t>-</w:t>
+      </w:r>
+      <w:proofErr w:type="spellStart"/>
+      <w:proofErr w:type="gramStart"/>
+      <w:r>
+        <w:t>declarativo.yaml</w:t>
+      </w:r>
+      <w:proofErr w:type="spellEnd"/>
+      <w:proofErr w:type="gramEnd"/>
+      <w:r>
+        <w:t xml:space="preserve"> e deletar. </w:t>
+      </w:r>
+    </w:p>
+    <w:p/>
+    <w:p>
+      <w:pPr>
+        <w:pStyle w:val="Ttulo1"/>
+      </w:pPr>
+      <w:r>
+        <w:t>SERVICES</w:t>
+      </w:r>
+    </w:p>
+    <w:p>
+      <w:r>
+        <w:t xml:space="preserve">Como os </w:t>
+      </w:r>
+      <w:proofErr w:type="spellStart"/>
+      <w:r>
+        <w:t>PODs</w:t>
+      </w:r>
+      <w:proofErr w:type="spellEnd"/>
+      <w:r>
+        <w:t xml:space="preserve"> sabem o IP </w:t>
+      </w:r>
+      <w:r>
+        <w:t xml:space="preserve">dos outros </w:t>
+      </w:r>
+      <w:proofErr w:type="spellStart"/>
+      <w:r>
+        <w:t>PODs</w:t>
+      </w:r>
+      <w:proofErr w:type="spellEnd"/>
+      <w:r>
+        <w:t>?</w:t>
+      </w:r>
+    </w:p>
+    <w:p>
+      <w:r>
+        <w:rPr>
+          <w:noProof/>
+        </w:rPr>
+        <w:drawing>
+          <wp:inline distT="0" distB="0" distL="0" distR="0" wp14:anchorId="3E70C140" wp14:editId="728A3688">
+            <wp:extent cx="5400040" cy="2548890"/>
+            <wp:effectExtent l="19050" t="19050" r="10160" b="22860"/>
+            <wp:docPr id="5" name="Imagem 5"/>
+            <wp:cNvGraphicFramePr>
+              <a:graphicFrameLocks xmlns:a="http://schemas.openxmlformats.org/drawingml/2006/main" noChangeAspect="1"/>
+            </wp:cNvGraphicFramePr>
+            <a:graphic xmlns:a="http://schemas.openxmlformats.org/drawingml/2006/main">
+              <a:graphicData uri="http://schemas.openxmlformats.org/drawingml/2006/picture">
+                <pic:pic xmlns:pic="http://schemas.openxmlformats.org/drawingml/2006/picture">
+                  <pic:nvPicPr>
+                    <pic:cNvPr id="1" name=""/>
+                    <pic:cNvPicPr/>
+                  </pic:nvPicPr>
+                  <pic:blipFill rotWithShape="1">
+                    <a:blip r:embed="rId9"/>
+                    <a:srcRect t="9716"/>
+                    <a:stretch/>
+                  </pic:blipFill>
+                  <pic:spPr bwMode="auto">
+                    <a:xfrm>
+                      <a:off x="0" y="0"/>
+                      <a:ext cx="5400040" cy="2548890"/>
+                    </a:xfrm>
+                    <a:prstGeom prst="rect">
+                      <a:avLst/>
+                    </a:prstGeom>
+                    <a:ln>
+                      <a:solidFill>
+                        <a:schemeClr val="accent1"/>
+                      </a:solidFill>
+                    </a:ln>
+                    <a:extLst>
+                      <a:ext uri="{53640926-AAD7-44D8-BBD7-CCE9431645EC}">
+                        <a14:shadowObscured xmlns:a14="http://schemas.microsoft.com/office/drawing/2010/main"/>
+                      </a:ext>
+                    </a:extLst>
+                  </pic:spPr>
+                </pic:pic>
+              </a:graphicData>
+            </a:graphic>
+          </wp:inline>
+        </w:drawing>
+      </w:r>
+    </w:p>
+    <w:p>
+      <w:r>
+        <w:t xml:space="preserve">Já que os </w:t>
+      </w:r>
+      <w:proofErr w:type="spellStart"/>
+      <w:r>
+        <w:t>PODs</w:t>
+      </w:r>
+      <w:proofErr w:type="spellEnd"/>
+      <w:r>
+        <w:t xml:space="preserve"> são efêmeros e sempre são recriados os </w:t>
+      </w:r>
+      <w:proofErr w:type="spellStart"/>
+      <w:r>
+        <w:t>IPs</w:t>
+      </w:r>
+      <w:proofErr w:type="spellEnd"/>
+      <w:r>
+        <w:t xml:space="preserve"> sempre mudam, então a solução para </w:t>
+      </w:r>
+      <w:r>
+        <w:t xml:space="preserve">não sofrer com a mudança de </w:t>
+      </w:r>
+      <w:proofErr w:type="spellStart"/>
+      <w:r>
+        <w:t>IPs</w:t>
+      </w:r>
+      <w:proofErr w:type="spellEnd"/>
+      <w:r>
+        <w:t xml:space="preserve"> dos </w:t>
+      </w:r>
+      <w:proofErr w:type="spellStart"/>
+      <w:r>
+        <w:t>PODs</w:t>
+      </w:r>
+      <w:proofErr w:type="spellEnd"/>
+      <w:r>
+        <w:t xml:space="preserve"> é a criação de um </w:t>
+      </w:r>
+      <w:proofErr w:type="spellStart"/>
+      <w:r>
+        <w:t>service</w:t>
+      </w:r>
+      <w:proofErr w:type="spellEnd"/>
+      <w:r>
+        <w:t xml:space="preserve">, o IP do </w:t>
+      </w:r>
+      <w:proofErr w:type="spellStart"/>
+      <w:r>
+        <w:t>service</w:t>
+      </w:r>
+      <w:proofErr w:type="spellEnd"/>
+      <w:r>
+        <w:t xml:space="preserve"> é único e ele estará “a frente” do POD, é </w:t>
+      </w:r>
+      <w:r>
+        <w:t xml:space="preserve">o </w:t>
+      </w:r>
+      <w:proofErr w:type="spellStart"/>
+      <w:r>
+        <w:t>service</w:t>
+      </w:r>
+      <w:proofErr w:type="spellEnd"/>
+      <w:r>
+        <w:t xml:space="preserve"> que será chamado e não o POD diretamente. </w:t>
+      </w:r>
+    </w:p>
+    <w:p>
+      <w:pPr>
+        <w:rPr>
+          <w:b/>
+          <w:bCs/>
+        </w:rPr>
+      </w:pPr>
+      <w:r>
+        <w:rPr>
+          <w:b/>
+          <w:bCs/>
+        </w:rPr>
+        <w:t xml:space="preserve">CHAMADA -&gt; SERVICE </w:t>
+      </w:r>
+      <w:r>
+        <w:rPr>
+          <w:b/>
+          <w:bCs/>
+        </w:rPr>
+        <w:t>(SVC)</w:t>
+      </w:r>
+      <w:r>
+        <w:rPr>
+          <w:b/>
+          <w:bCs/>
+        </w:rPr>
+        <w:t>-&gt; POD</w:t>
+      </w:r>
+    </w:p>
+    <w:p>
+      <w:pPr>
+        <w:rPr>
+          <w:b/>
+          <w:bCs/>
+        </w:rPr>
+      </w:pPr>
+      <w:r>
+        <w:rPr>
+          <w:noProof/>
+        </w:rPr>
+        <w:drawing>
+          <wp:inline distT="0" distB="0" distL="0" distR="0" wp14:anchorId="505B36E6" wp14:editId="163100B6">
+            <wp:extent cx="5400040" cy="1452245"/>
+            <wp:effectExtent l="19050" t="19050" r="10160" b="14605"/>
+            <wp:docPr id="6" name="Imagem 6"/>
+            <wp:cNvGraphicFramePr>
+              <a:graphicFrameLocks xmlns:a="http://schemas.openxmlformats.org/drawingml/2006/main" noChangeAspect="1"/>
+            </wp:cNvGraphicFramePr>
+            <a:graphic xmlns:a="http://schemas.openxmlformats.org/drawingml/2006/main">
+              <a:graphicData uri="http://schemas.openxmlformats.org/drawingml/2006/picture">
+                <pic:pic xmlns:pic="http://schemas.openxmlformats.org/drawingml/2006/picture">
+                  <pic:nvPicPr>
+                    <pic:cNvPr id="1" name=""/>
+                    <pic:cNvPicPr/>
+                  </pic:nvPicPr>
+                  <pic:blipFill>
+                    <a:blip r:embed="rId10"/>
+                    <a:stretch>
+                      <a:fillRect/>
+                    </a:stretch>
+                  </pic:blipFill>
+                  <pic:spPr>
+                    <a:xfrm>
+                      <a:off x="0" y="0"/>
+                      <a:ext cx="5400040" cy="1452245"/>
+                    </a:xfrm>
+                    <a:prstGeom prst="rect">
+                      <a:avLst/>
+                    </a:prstGeom>
+                    <a:ln>
+                      <a:solidFill>
+                        <a:schemeClr val="accent1"/>
+                      </a:solidFill>
+                    </a:ln>
+                  </pic:spPr>
+                </pic:pic>
+              </a:graphicData>
+            </a:graphic>
+          </wp:inline>
+        </w:drawing>
+      </w:r>
+    </w:p>
+    <w:p>
+      <w:r>
+        <w:lastRenderedPageBreak/>
+        <w:t xml:space="preserve">Vantagens dos </w:t>
+      </w:r>
+      <w:proofErr w:type="spellStart"/>
+      <w:r>
+        <w:t>services</w:t>
+      </w:r>
+      <w:proofErr w:type="spellEnd"/>
+      <w:r>
+        <w:t>;</w:t>
+      </w:r>
+    </w:p>
+    <w:p>
+      <w:r>
+        <w:t>Fazem o balanceamento de carga.</w:t>
+      </w:r>
+    </w:p>
+    <w:p>
+      <w:r>
+        <w:t xml:space="preserve">Proveem </w:t>
+      </w:r>
+      <w:proofErr w:type="spellStart"/>
+      <w:r>
+        <w:t>IP's</w:t>
+      </w:r>
+      <w:proofErr w:type="spellEnd"/>
+      <w:r>
+        <w:t xml:space="preserve"> fixos para comunicação.</w:t>
+      </w:r>
+    </w:p>
+    <w:p>
+      <w:pPr>
+        <w:pStyle w:val="Ttulo2"/>
+      </w:pPr>
+      <w:r>
+        <w:t>TIPOS de Serviços</w:t>
+      </w:r>
+    </w:p>
+    <w:p>
+      <w:pPr>
+        <w:pStyle w:val="PargrafodaLista"/>
+        <w:numPr>
+          <w:ilvl w:val="0"/>
+          <w:numId w:val="2"/>
+        </w:numPr>
+      </w:pPr>
+      <w:proofErr w:type="spellStart"/>
+      <w:r>
+        <w:rPr>
+          <w:b/>
+          <w:bCs/>
+        </w:rPr>
+        <w:t>ClusterIP</w:t>
+      </w:r>
+      <w:proofErr w:type="spellEnd"/>
+      <w:r>
+        <w:t xml:space="preserve"> – comunicação de diferentes </w:t>
+      </w:r>
+      <w:proofErr w:type="spellStart"/>
+      <w:r>
+        <w:t>PODs</w:t>
+      </w:r>
+      <w:proofErr w:type="spellEnd"/>
+      <w:r>
+        <w:t xml:space="preserve"> dentro de um cluster.</w:t>
+      </w:r>
+      <w:r>
+        <w:t xml:space="preserve"> Não é uma comunicação externa ao cluster.</w:t>
+      </w:r>
+    </w:p>
+    <w:p>
+      <w:pPr>
+        <w:pStyle w:val="PargrafodaLista"/>
+        <w:ind w:left="360"/>
+      </w:pPr>
+      <w:r>
+        <w:t xml:space="preserve">Essa comunicação é feita em uma via de mão única, </w:t>
+      </w:r>
+      <w:r>
+        <w:t>a comunicação é somente para um POD não quer dizer que aquele POD poderá se comunicar com os outros.</w:t>
+      </w:r>
+    </w:p>
+    <w:p>
+      <w:pPr>
+        <w:pStyle w:val="PargrafodaLista"/>
+        <w:ind w:left="360"/>
+      </w:pPr>
+    </w:p>
+    <w:p>
+      <w:pPr>
+        <w:pStyle w:val="PargrafodaLista"/>
+        <w:numPr>
+          <w:ilvl w:val="0"/>
+          <w:numId w:val="2"/>
+        </w:numPr>
+      </w:pPr>
+      <w:proofErr w:type="spellStart"/>
+      <w:r>
+        <w:t>NodePort</w:t>
+      </w:r>
+      <w:proofErr w:type="spellEnd"/>
+    </w:p>
+    <w:p>
+      <w:pPr>
+        <w:pStyle w:val="PargrafodaLista"/>
+        <w:numPr>
+          <w:ilvl w:val="0"/>
+          <w:numId w:val="2"/>
+        </w:numPr>
+      </w:pPr>
+      <w:proofErr w:type="spellStart"/>
+      <w:r>
+        <w:t>LoadBalance</w:t>
+      </w:r>
+      <w:proofErr w:type="spellEnd"/>
+    </w:p>
+    <w:p/>
+    <w:p>
+      <w:pPr>
+        <w:pStyle w:val="Ttulo3"/>
+      </w:pPr>
+    </w:p>
+    <w:p/>
+    <w:p>
+      <w:pPr>
+        <w:pStyle w:val="Ttulo1"/>
+        <w:rPr>
+          <w:color w:val="002060"/>
+        </w:rPr>
+      </w:pPr>
+      <w:r>
+        <w:rPr>
+          <w:color w:val="002060"/>
+        </w:rPr>
+        <w:t>COMANDOS</w:t>
+      </w:r>
+    </w:p>
+    <w:p>
+      <w:pPr>
+        <w:rPr>
+          <w:rFonts w:asciiTheme="majorHAnsi" w:hAnsiTheme="majorHAnsi" w:cstheme="majorHAnsi"/>
+        </w:rPr>
+      </w:pPr>
+      <w:proofErr w:type="spellStart"/>
+      <w:r>
+        <w:rPr>
+          <w:rFonts w:asciiTheme="majorHAnsi" w:hAnsiTheme="majorHAnsi" w:cstheme="majorHAnsi"/>
+        </w:rPr>
+        <w:t>kubectl</w:t>
+      </w:r>
+      <w:proofErr w:type="spellEnd"/>
+      <w:r>
+        <w:rPr>
+          <w:rFonts w:asciiTheme="majorHAnsi" w:hAnsiTheme="majorHAnsi" w:cstheme="majorHAnsi"/>
+        </w:rPr>
+        <w:t xml:space="preserve"> </w:t>
+      </w:r>
+      <w:proofErr w:type="spellStart"/>
+      <w:r>
+        <w:rPr>
+          <w:rFonts w:asciiTheme="majorHAnsi" w:hAnsiTheme="majorHAnsi" w:cstheme="majorHAnsi"/>
+        </w:rPr>
+        <w:t>run</w:t>
+      </w:r>
+      <w:proofErr w:type="spellEnd"/>
+      <w:r>
+        <w:rPr>
+          <w:rFonts w:asciiTheme="majorHAnsi" w:hAnsiTheme="majorHAnsi" w:cstheme="majorHAnsi"/>
+        </w:rPr>
+        <w:t xml:space="preserve"> </w:t>
+      </w:r>
+      <w:proofErr w:type="spellStart"/>
+      <w:r>
+        <w:rPr>
+          <w:rFonts w:asciiTheme="majorHAnsi" w:hAnsiTheme="majorHAnsi" w:cstheme="majorHAnsi"/>
+        </w:rPr>
+        <w:t>nginx-pod</w:t>
+      </w:r>
+      <w:proofErr w:type="spellEnd"/>
+      <w:r>
+        <w:rPr>
+          <w:rFonts w:asciiTheme="majorHAnsi" w:hAnsiTheme="majorHAnsi" w:cstheme="majorHAnsi"/>
+        </w:rPr>
+        <w:t xml:space="preserve"> --</w:t>
+      </w:r>
+      <w:proofErr w:type="spellStart"/>
+      <w:r>
+        <w:rPr>
+          <w:rFonts w:asciiTheme="majorHAnsi" w:hAnsiTheme="majorHAnsi" w:cstheme="majorHAnsi"/>
+        </w:rPr>
+        <w:t>image</w:t>
+      </w:r>
+      <w:proofErr w:type="spellEnd"/>
+      <w:r>
+        <w:rPr>
+          <w:rFonts w:asciiTheme="majorHAnsi" w:hAnsiTheme="majorHAnsi" w:cstheme="majorHAnsi"/>
+        </w:rPr>
+        <w:t>=</w:t>
+      </w:r>
+      <w:proofErr w:type="spellStart"/>
+      <w:r>
+        <w:rPr>
+          <w:rFonts w:asciiTheme="majorHAnsi" w:hAnsiTheme="majorHAnsi" w:cstheme="majorHAnsi"/>
+        </w:rPr>
+        <w:t>nginx:latest</w:t>
+      </w:r>
+      <w:proofErr w:type="spellEnd"/>
+    </w:p>
+    <w:p>
+      <w:pPr>
+        <w:rPr>
+          <w:rFonts w:asciiTheme="majorHAnsi" w:hAnsiTheme="majorHAnsi" w:cstheme="majorHAnsi"/>
+        </w:rPr>
+      </w:pPr>
+      <w:proofErr w:type="spellStart"/>
+      <w:r>
+        <w:rPr>
+          <w:rFonts w:asciiTheme="majorHAnsi" w:hAnsiTheme="majorHAnsi" w:cstheme="majorHAnsi"/>
+        </w:rPr>
+        <w:t>kubectl</w:t>
+      </w:r>
+      <w:proofErr w:type="spellEnd"/>
+      <w:r>
+        <w:rPr>
+          <w:rFonts w:asciiTheme="majorHAnsi" w:hAnsiTheme="majorHAnsi" w:cstheme="majorHAnsi"/>
+        </w:rPr>
+        <w:t xml:space="preserve"> </w:t>
+      </w:r>
+      <w:proofErr w:type="spellStart"/>
+      <w:r>
+        <w:rPr>
+          <w:rFonts w:asciiTheme="majorHAnsi" w:hAnsiTheme="majorHAnsi" w:cstheme="majorHAnsi"/>
+        </w:rPr>
+        <w:t>get</w:t>
+      </w:r>
+      <w:proofErr w:type="spellEnd"/>
+      <w:r>
+        <w:rPr>
+          <w:rFonts w:asciiTheme="majorHAnsi" w:hAnsiTheme="majorHAnsi" w:cstheme="majorHAnsi"/>
+        </w:rPr>
+        <w:t xml:space="preserve"> </w:t>
+      </w:r>
+      <w:proofErr w:type="spellStart"/>
+      <w:r>
+        <w:rPr>
+          <w:rFonts w:asciiTheme="majorHAnsi" w:hAnsiTheme="majorHAnsi" w:cstheme="majorHAnsi"/>
+        </w:rPr>
+        <w:t>pods</w:t>
+      </w:r>
+      <w:proofErr w:type="spellEnd"/>
+      <w:r>
+        <w:rPr>
+          <w:rFonts w:asciiTheme="majorHAnsi" w:hAnsiTheme="majorHAnsi" w:cstheme="majorHAnsi"/>
+        </w:rPr>
+        <w:t xml:space="preserve"> –</w:t>
+      </w:r>
+      <w:proofErr w:type="spellStart"/>
+      <w:r>
+        <w:rPr>
+          <w:rFonts w:asciiTheme="majorHAnsi" w:hAnsiTheme="majorHAnsi" w:cstheme="majorHAnsi"/>
+        </w:rPr>
+        <w:t>watch</w:t>
+      </w:r>
+      <w:proofErr w:type="spellEnd"/>
+    </w:p>
+    <w:p>
+      <w:pPr>
+        <w:rPr>
+          <w:rFonts w:asciiTheme="majorHAnsi" w:hAnsiTheme="majorHAnsi" w:cstheme="majorHAnsi"/>
+        </w:rPr>
+      </w:pPr>
+      <w:proofErr w:type="spellStart"/>
+      <w:r>
+        <w:rPr>
+          <w:rFonts w:asciiTheme="majorHAnsi" w:hAnsiTheme="majorHAnsi" w:cstheme="majorHAnsi"/>
+        </w:rPr>
+        <w:t>kubectl</w:t>
+      </w:r>
+      <w:proofErr w:type="spellEnd"/>
+      <w:r>
+        <w:rPr>
+          <w:rFonts w:asciiTheme="majorHAnsi" w:hAnsiTheme="majorHAnsi" w:cstheme="majorHAnsi"/>
+        </w:rPr>
+        <w:t xml:space="preserve"> </w:t>
+      </w:r>
+      <w:proofErr w:type="spellStart"/>
+      <w:r>
+        <w:rPr>
+          <w:rFonts w:asciiTheme="majorHAnsi" w:hAnsiTheme="majorHAnsi" w:cstheme="majorHAnsi"/>
+        </w:rPr>
+        <w:t>edit</w:t>
+      </w:r>
+      <w:proofErr w:type="spellEnd"/>
+      <w:r>
+        <w:rPr>
+          <w:rFonts w:asciiTheme="majorHAnsi" w:hAnsiTheme="majorHAnsi" w:cstheme="majorHAnsi"/>
+        </w:rPr>
+        <w:t xml:space="preserve"> </w:t>
+      </w:r>
+      <w:proofErr w:type="spellStart"/>
+      <w:r>
+        <w:rPr>
+          <w:rFonts w:asciiTheme="majorHAnsi" w:hAnsiTheme="majorHAnsi" w:cstheme="majorHAnsi"/>
+        </w:rPr>
+        <w:t>pod</w:t>
+      </w:r>
+      <w:proofErr w:type="spellEnd"/>
+      <w:r>
+        <w:rPr>
+          <w:rFonts w:asciiTheme="majorHAnsi" w:hAnsiTheme="majorHAnsi" w:cstheme="majorHAnsi"/>
+        </w:rPr>
+        <w:t xml:space="preserve"> </w:t>
+      </w:r>
+      <w:proofErr w:type="spellStart"/>
+      <w:r>
+        <w:rPr>
+          <w:rFonts w:asciiTheme="majorHAnsi" w:hAnsiTheme="majorHAnsi" w:cstheme="majorHAnsi"/>
+        </w:rPr>
+        <w:t>nginx-pod</w:t>
+      </w:r>
+      <w:proofErr w:type="spellEnd"/>
+    </w:p>
+    <w:p>
+      <w:pPr>
+        <w:rPr>
+          <w:rFonts w:asciiTheme="majorHAnsi" w:hAnsiTheme="majorHAnsi" w:cstheme="majorHAnsi"/>
+        </w:rPr>
+      </w:pPr>
+      <w:proofErr w:type="spellStart"/>
+      <w:r>
+        <w:rPr>
+          <w:rFonts w:asciiTheme="majorHAnsi" w:hAnsiTheme="majorHAnsi" w:cstheme="majorHAnsi"/>
+        </w:rPr>
+        <w:t>kubectl</w:t>
+      </w:r>
+      <w:proofErr w:type="spellEnd"/>
+      <w:r>
+        <w:rPr>
+          <w:rFonts w:asciiTheme="majorHAnsi" w:hAnsiTheme="majorHAnsi" w:cstheme="majorHAnsi"/>
+        </w:rPr>
+        <w:t xml:space="preserve"> </w:t>
+      </w:r>
+      <w:proofErr w:type="spellStart"/>
+      <w:r>
+        <w:rPr>
+          <w:rFonts w:asciiTheme="majorHAnsi" w:hAnsiTheme="majorHAnsi" w:cstheme="majorHAnsi"/>
+        </w:rPr>
+        <w:t>describe</w:t>
+      </w:r>
+      <w:proofErr w:type="spellEnd"/>
+      <w:r>
+        <w:rPr>
+          <w:rFonts w:asciiTheme="majorHAnsi" w:hAnsiTheme="majorHAnsi" w:cstheme="majorHAnsi"/>
+        </w:rPr>
+        <w:t xml:space="preserve"> </w:t>
+      </w:r>
+      <w:proofErr w:type="spellStart"/>
+      <w:r>
+        <w:rPr>
+          <w:rFonts w:asciiTheme="majorHAnsi" w:hAnsiTheme="majorHAnsi" w:cstheme="majorHAnsi"/>
+        </w:rPr>
+        <w:t>pod</w:t>
+      </w:r>
+      <w:proofErr w:type="spellEnd"/>
+      <w:r>
+        <w:rPr>
+          <w:rFonts w:asciiTheme="majorHAnsi" w:hAnsiTheme="majorHAnsi" w:cstheme="majorHAnsi"/>
+        </w:rPr>
+        <w:t xml:space="preserve"> </w:t>
+      </w:r>
+      <w:proofErr w:type="spellStart"/>
+      <w:r>
+        <w:rPr>
+          <w:rFonts w:asciiTheme="majorHAnsi" w:hAnsiTheme="majorHAnsi" w:cstheme="majorHAnsi"/>
+        </w:rPr>
+        <w:t>nginx-pod</w:t>
+      </w:r>
+      <w:proofErr w:type="spellEnd"/>
+    </w:p>
+    <w:p>
+      <w:pPr>
+        <w:rPr>
+          <w:rFonts w:asciiTheme="majorHAnsi" w:hAnsiTheme="majorHAnsi" w:cstheme="majorHAnsi"/>
+        </w:rPr>
+      </w:pPr>
+      <w:proofErr w:type="spellStart"/>
+      <w:r>
+        <w:rPr>
+          <w:rFonts w:asciiTheme="majorHAnsi" w:hAnsiTheme="majorHAnsi" w:cstheme="majorHAnsi"/>
+        </w:rPr>
+        <w:t>kubectl</w:t>
+      </w:r>
+      <w:proofErr w:type="spellEnd"/>
+      <w:r>
+        <w:rPr>
+          <w:rFonts w:asciiTheme="majorHAnsi" w:hAnsiTheme="majorHAnsi" w:cstheme="majorHAnsi"/>
+        </w:rPr>
+        <w:t xml:space="preserve"> </w:t>
+      </w:r>
+      <w:proofErr w:type="spellStart"/>
+      <w:r>
+        <w:rPr>
+          <w:rFonts w:asciiTheme="majorHAnsi" w:hAnsiTheme="majorHAnsi" w:cstheme="majorHAnsi"/>
+        </w:rPr>
+        <w:t>run</w:t>
+      </w:r>
+      <w:proofErr w:type="spellEnd"/>
+      <w:r>
+        <w:rPr>
+          <w:rFonts w:asciiTheme="majorHAnsi" w:hAnsiTheme="majorHAnsi" w:cstheme="majorHAnsi"/>
+        </w:rPr>
+        <w:t xml:space="preserve">, </w:t>
+      </w:r>
+      <w:proofErr w:type="spellStart"/>
+      <w:r>
+        <w:rPr>
+          <w:rFonts w:asciiTheme="majorHAnsi" w:hAnsiTheme="majorHAnsi" w:cstheme="majorHAnsi"/>
+        </w:rPr>
+        <w:t>kubectl</w:t>
+      </w:r>
+      <w:proofErr w:type="spellEnd"/>
+      <w:r>
+        <w:rPr>
+          <w:rFonts w:asciiTheme="majorHAnsi" w:hAnsiTheme="majorHAnsi" w:cstheme="majorHAnsi"/>
+        </w:rPr>
+        <w:t xml:space="preserve"> </w:t>
+      </w:r>
+      <w:proofErr w:type="spellStart"/>
+      <w:r>
+        <w:rPr>
+          <w:rFonts w:asciiTheme="majorHAnsi" w:hAnsiTheme="majorHAnsi" w:cstheme="majorHAnsi"/>
+        </w:rPr>
+        <w:t>describe</w:t>
+      </w:r>
+      <w:proofErr w:type="spellEnd"/>
+      <w:r>
+        <w:rPr>
+          <w:rFonts w:asciiTheme="majorHAnsi" w:hAnsiTheme="majorHAnsi" w:cstheme="majorHAnsi"/>
+        </w:rPr>
+        <w:t xml:space="preserve">, </w:t>
+      </w:r>
+      <w:proofErr w:type="spellStart"/>
+      <w:r>
+        <w:rPr>
+          <w:rFonts w:asciiTheme="majorHAnsi" w:hAnsiTheme="majorHAnsi" w:cstheme="majorHAnsi"/>
+        </w:rPr>
+        <w:t>kubectl</w:t>
+      </w:r>
+      <w:proofErr w:type="spellEnd"/>
+      <w:r>
+        <w:rPr>
+          <w:rFonts w:asciiTheme="majorHAnsi" w:hAnsiTheme="majorHAnsi" w:cstheme="majorHAnsi"/>
+        </w:rPr>
+        <w:t xml:space="preserve"> </w:t>
+      </w:r>
+      <w:proofErr w:type="spellStart"/>
+      <w:r>
+        <w:rPr>
+          <w:rFonts w:asciiTheme="majorHAnsi" w:hAnsiTheme="majorHAnsi" w:cstheme="majorHAnsi"/>
+        </w:rPr>
+        <w:t>edit</w:t>
+      </w:r>
+      <w:proofErr w:type="spellEnd"/>
+      <w:r>
+        <w:rPr>
+          <w:rFonts w:asciiTheme="majorHAnsi" w:hAnsiTheme="majorHAnsi" w:cstheme="majorHAnsi"/>
+        </w:rPr>
+        <w:t xml:space="preserve"> (c</w:t>
+      </w:r>
+      <w:r>
+        <w:rPr>
+          <w:rFonts w:asciiTheme="majorHAnsi" w:hAnsiTheme="majorHAnsi" w:cstheme="majorHAnsi"/>
+        </w:rPr>
+        <w:t xml:space="preserve">riam, descrevem e editam </w:t>
+      </w:r>
+      <w:proofErr w:type="spellStart"/>
+      <w:r>
+        <w:rPr>
+          <w:rFonts w:asciiTheme="majorHAnsi" w:hAnsiTheme="majorHAnsi" w:cstheme="majorHAnsi"/>
+        </w:rPr>
+        <w:t>pods</w:t>
+      </w:r>
+      <w:proofErr w:type="spellEnd"/>
+      <w:r>
+        <w:rPr>
+          <w:rFonts w:asciiTheme="majorHAnsi" w:hAnsiTheme="majorHAnsi" w:cstheme="majorHAnsi"/>
+        </w:rPr>
+        <w:t>, respectivamente</w:t>
+      </w:r>
+      <w:r>
+        <w:rPr>
+          <w:rFonts w:asciiTheme="majorHAnsi" w:hAnsiTheme="majorHAnsi" w:cstheme="majorHAnsi"/>
+        </w:rPr>
+        <w:t>).</w:t>
+      </w:r>
+    </w:p>
+    <w:p>
+      <w:pPr>
+        <w:rPr>
+          <w:rFonts w:asciiTheme="majorHAnsi" w:hAnsiTheme="majorHAnsi" w:cstheme="majorHAnsi"/>
+        </w:rPr>
+      </w:pPr>
+      <w:proofErr w:type="spellStart"/>
+      <w:r>
+        <w:rPr>
+          <w:rFonts w:asciiTheme="majorHAnsi" w:hAnsiTheme="majorHAnsi" w:cstheme="majorHAnsi"/>
+        </w:rPr>
+        <w:t>k</w:t>
+      </w:r>
+      <w:r>
+        <w:rPr>
+          <w:rFonts w:asciiTheme="majorHAnsi" w:hAnsiTheme="majorHAnsi" w:cstheme="majorHAnsi"/>
+        </w:rPr>
+        <w:t>ubectl</w:t>
+      </w:r>
+      <w:proofErr w:type="spellEnd"/>
+      <w:r>
+        <w:rPr>
+          <w:rFonts w:asciiTheme="majorHAnsi" w:hAnsiTheme="majorHAnsi" w:cstheme="majorHAnsi"/>
+        </w:rPr>
+        <w:t xml:space="preserve"> </w:t>
+      </w:r>
+      <w:proofErr w:type="spellStart"/>
+      <w:r>
+        <w:rPr>
+          <w:rFonts w:asciiTheme="majorHAnsi" w:hAnsiTheme="majorHAnsi" w:cstheme="majorHAnsi"/>
+        </w:rPr>
+        <w:t>apply</w:t>
+      </w:r>
+      <w:proofErr w:type="spellEnd"/>
+      <w:r>
+        <w:rPr>
+          <w:rFonts w:asciiTheme="majorHAnsi" w:hAnsiTheme="majorHAnsi" w:cstheme="majorHAnsi"/>
+        </w:rPr>
+        <w:t xml:space="preserve"> -f </w:t>
+      </w:r>
+      <w:r>
+        <w:rPr>
+          <w:rFonts w:asciiTheme="majorHAnsi" w:hAnsiTheme="majorHAnsi" w:cstheme="majorHAnsi"/>
+        </w:rPr>
+        <w:t>./primeiro-</w:t>
+      </w:r>
+      <w:proofErr w:type="spellStart"/>
+      <w:r>
+        <w:rPr>
+          <w:rFonts w:asciiTheme="majorHAnsi" w:hAnsiTheme="majorHAnsi" w:cstheme="majorHAnsi"/>
+        </w:rPr>
+        <w:t>pod.yaml</w:t>
+      </w:r>
+      <w:proofErr w:type="spellEnd"/>
+      <w:r>
+        <w:rPr>
+          <w:rFonts w:asciiTheme="majorHAnsi" w:hAnsiTheme="majorHAnsi" w:cstheme="majorHAnsi"/>
+        </w:rPr>
+        <w:t xml:space="preserve"> # criar um </w:t>
+      </w:r>
+      <w:proofErr w:type="spellStart"/>
+      <w:r>
+        <w:rPr>
+          <w:rFonts w:asciiTheme="majorHAnsi" w:hAnsiTheme="majorHAnsi" w:cstheme="majorHAnsi"/>
+        </w:rPr>
+        <w:t>pod</w:t>
+      </w:r>
+      <w:proofErr w:type="spellEnd"/>
+      <w:r>
+        <w:rPr>
+          <w:rFonts w:asciiTheme="majorHAnsi" w:hAnsiTheme="majorHAnsi" w:cstheme="majorHAnsi"/>
+        </w:rPr>
+        <w:t xml:space="preserve"> </w:t>
+      </w:r>
+      <w:r>
+        <w:rPr>
+          <w:rFonts w:asciiTheme="majorHAnsi" w:hAnsiTheme="majorHAnsi" w:cstheme="majorHAnsi"/>
+        </w:rPr>
+        <w:t>de maneira declarativa</w:t>
+      </w:r>
+      <w:r>
+        <w:rPr>
+          <w:rFonts w:asciiTheme="majorHAnsi" w:hAnsiTheme="majorHAnsi" w:cstheme="majorHAnsi"/>
+        </w:rPr>
+        <w:t>.</w:t>
+      </w:r>
+    </w:p>
+    <w:p>
+      <w:pPr>
+        <w:rPr>
+          <w:rFonts w:asciiTheme="majorHAnsi" w:hAnsiTheme="majorHAnsi" w:cstheme="majorHAnsi"/>
+        </w:rPr>
+      </w:pPr>
+      <w:proofErr w:type="spellStart"/>
+      <w:r>
+        <w:rPr>
+          <w:rFonts w:asciiTheme="majorHAnsi" w:hAnsiTheme="majorHAnsi" w:cstheme="majorHAnsi"/>
+        </w:rPr>
+        <w:t>kubectl</w:t>
+      </w:r>
+      <w:proofErr w:type="spellEnd"/>
+      <w:r>
+        <w:rPr>
+          <w:rFonts w:asciiTheme="majorHAnsi" w:hAnsiTheme="majorHAnsi" w:cstheme="majorHAnsi"/>
+        </w:rPr>
+        <w:t xml:space="preserve"> delete -f ./primeiro-</w:t>
+      </w:r>
+      <w:proofErr w:type="spellStart"/>
+      <w:r>
+        <w:rPr>
+          <w:rFonts w:asciiTheme="majorHAnsi" w:hAnsiTheme="majorHAnsi" w:cstheme="majorHAnsi"/>
+        </w:rPr>
+        <w:t>pod.yaml</w:t>
+      </w:r>
+      <w:proofErr w:type="spellEnd"/>
+      <w:r>
+        <w:rPr>
+          <w:rFonts w:asciiTheme="majorHAnsi" w:hAnsiTheme="majorHAnsi" w:cstheme="majorHAnsi"/>
+        </w:rPr>
+        <w:t xml:space="preserve"> # deletar um </w:t>
+      </w:r>
+      <w:proofErr w:type="spellStart"/>
+      <w:r>
+        <w:rPr>
+          <w:rFonts w:asciiTheme="majorHAnsi" w:hAnsiTheme="majorHAnsi" w:cstheme="majorHAnsi"/>
+        </w:rPr>
+        <w:t>pod</w:t>
+      </w:r>
+      <w:proofErr w:type="spellEnd"/>
+      <w:r>
+        <w:rPr>
+          <w:rFonts w:asciiTheme="majorHAnsi" w:hAnsiTheme="majorHAnsi" w:cstheme="majorHAnsi"/>
+        </w:rPr>
+        <w:t xml:space="preserve"> de maneira declarativa.</w:t>
+      </w:r>
+    </w:p>
+    <w:p>
+      <w:proofErr w:type="spellStart"/>
+      <w:r>
+        <w:t>kubectl</w:t>
+      </w:r>
+      <w:proofErr w:type="spellEnd"/>
+      <w:r>
+        <w:t xml:space="preserve"> delete </w:t>
+      </w:r>
+      <w:proofErr w:type="spellStart"/>
+      <w:r>
+        <w:t>pod</w:t>
+      </w:r>
+      <w:proofErr w:type="spellEnd"/>
+      <w:r>
+        <w:t xml:space="preserve"> </w:t>
+      </w:r>
+      <w:proofErr w:type="spellStart"/>
+      <w:r>
+        <w:t>nome_do_pod</w:t>
+      </w:r>
+      <w:proofErr w:type="spellEnd"/>
+      <w:r>
+        <w:t xml:space="preserve"> # deletar um </w:t>
+      </w:r>
+      <w:proofErr w:type="spellStart"/>
+      <w:r>
+        <w:t>pod</w:t>
+      </w:r>
+      <w:proofErr w:type="spellEnd"/>
+      <w:r>
+        <w:t xml:space="preserve"> através do nome</w:t>
+      </w:r>
+    </w:p>
+    <w:p>
+      <w:proofErr w:type="spellStart"/>
+      <w:r>
+        <w:t>kubectl</w:t>
+      </w:r>
+      <w:proofErr w:type="spellEnd"/>
+      <w:r>
+        <w:t xml:space="preserve"> </w:t>
+      </w:r>
+      <w:proofErr w:type="spellStart"/>
+      <w:r>
+        <w:t>exec</w:t>
+      </w:r>
+      <w:proofErr w:type="spellEnd"/>
+      <w:r>
+        <w:t xml:space="preserve"> -it porta-</w:t>
+      </w:r>
+      <w:proofErr w:type="spellStart"/>
+      <w:proofErr w:type="gramStart"/>
+      <w:r>
+        <w:t>noticias</w:t>
+      </w:r>
+      <w:proofErr w:type="spellEnd"/>
+      <w:proofErr w:type="gramEnd"/>
+      <w:r>
+        <w:t xml:space="preserve"> -- </w:t>
+      </w:r>
+      <w:proofErr w:type="spellStart"/>
+      <w:r>
+        <w:t>bash</w:t>
+      </w:r>
+      <w:proofErr w:type="spellEnd"/>
+      <w:r>
+        <w:t xml:space="preserve"> #</w:t>
+      </w:r>
+      <w:proofErr w:type="spellStart"/>
+      <w:r>
+        <w:t>kubectl</w:t>
+      </w:r>
+      <w:proofErr w:type="spellEnd"/>
+      <w:r>
+        <w:t xml:space="preserve"> </w:t>
+      </w:r>
+      <w:proofErr w:type="spellStart"/>
+      <w:r>
+        <w:t>exec</w:t>
+      </w:r>
+      <w:proofErr w:type="spellEnd"/>
+      <w:r>
+        <w:t xml:space="preserve"> -it </w:t>
+      </w:r>
+      <w:proofErr w:type="spellStart"/>
+      <w:r>
+        <w:rPr>
+          <w:b/>
+          <w:bCs/>
+        </w:rPr>
+        <w:t>nome_do_pod</w:t>
+      </w:r>
+      <w:proofErr w:type="spellEnd"/>
+      <w:r>
+        <w:t xml:space="preserve"> -- </w:t>
+      </w:r>
+      <w:r>
+        <w:rPr>
+          <w:b/>
+          <w:bCs/>
+        </w:rPr>
+        <w:t>comando</w:t>
+      </w:r>
+    </w:p>
+    <w:p>
+      <w:pPr>
+        <w:rPr>
+          <w:rFonts w:asciiTheme="majorHAnsi" w:hAnsiTheme="majorHAnsi" w:cstheme="majorHAnsi"/>
+        </w:rPr>
+      </w:pPr>
+    </w:p>
+    <w:p>
+      <w:pPr>
+        <w:rPr>
+          <w:rFonts w:asciiTheme="majorHAnsi" w:hAnsiTheme="majorHAnsi" w:cstheme="majorHAnsi"/>
+        </w:rPr>
+      </w:pPr>
+    </w:p>
+    <w:p>
+      <w:pPr>
+        <w:rPr>
+          <w:b/>
+          <w:bCs/>
+        </w:rPr>
+      </w:pPr>
+    </w:p>
     <w:p/>
     <w:sectPr>
       <w:pgSz w:w="11906" w:h="16838"/>
@@ -521,7 +2939,7 @@
   <w:abstractNum w:abstractNumId="1" w15:restartNumberingAfterBreak="0">
     <w:nsid w:val="75254F47"/>
     <w:multiLevelType w:val="hybridMultilevel"/>
-    <w:tmpl w:val="24567BBA"/>
+    <w:tmpl w:val="1E6C974C"/>
     <w:lvl w:ilvl="0" w:tplc="04160001">
       <w:start w:val="1"/>
       <w:numFmt w:val="bullet"/>
@@ -1038,6 +3456,7 @@
   <w:style w:type="paragraph" w:default="1" w:styleId="Normal">
     <w:name w:val="Normal"/>
     <w:qFormat/>
+    <w:rsid w:val="008F6547"/>
   </w:style>
   <w:style w:type="paragraph" w:styleId="Ttulo1">
     <w:name w:val="heading 1"/>
@@ -1046,7 +3465,7 @@
     <w:link w:val="Ttulo1Char"/>
     <w:uiPriority w:val="9"/>
     <w:qFormat/>
-    <w:rsid w:val="002B7F42"/>
+    <w:rsid w:val="00010D45"/>
     <w:pPr>
       <w:keepNext/>
       <w:keepLines/>
@@ -1055,7 +3474,7 @@
     </w:pPr>
     <w:rPr>
       <w:rFonts w:asciiTheme="majorHAnsi" w:eastAsiaTheme="majorEastAsia" w:hAnsiTheme="majorHAnsi" w:cstheme="majorBidi"/>
-      <w:color w:val="2F5496" w:themeColor="accent1" w:themeShade="BF"/>
+      <w:color w:val="000000" w:themeColor="text1"/>
       <w:sz w:val="32"/>
       <w:szCs w:val="32"/>
     </w:rPr>
@@ -1088,7 +3507,6 @@
     <w:next w:val="Normal"/>
     <w:link w:val="Ttulo3Char"/>
     <w:uiPriority w:val="9"/>
-    <w:semiHidden/>
     <w:unhideWhenUsed/>
     <w:qFormat/>
     <w:rsid w:val="00E3504A"/>
@@ -1108,6 +3526,7 @@
   <w:style w:type="character" w:default="1" w:styleId="Fontepargpadro">
     <w:name w:val="Default Paragraph Font"/>
     <w:uiPriority w:val="1"/>
+    <w:semiHidden/>
     <w:unhideWhenUsed/>
   </w:style>
   <w:style w:type="table" w:default="1" w:styleId="Tabelanormal">
@@ -1145,10 +3564,10 @@
     <w:basedOn w:val="Fontepargpadro"/>
     <w:link w:val="Ttulo1"/>
     <w:uiPriority w:val="9"/>
-    <w:rsid w:val="002B7F42"/>
+    <w:rsid w:val="00010D45"/>
     <w:rPr>
       <w:rFonts w:asciiTheme="majorHAnsi" w:eastAsiaTheme="majorEastAsia" w:hAnsiTheme="majorHAnsi" w:cstheme="majorBidi"/>
-      <w:color w:val="2F5496" w:themeColor="accent1" w:themeShade="BF"/>
+      <w:color w:val="000000" w:themeColor="text1"/>
       <w:sz w:val="32"/>
       <w:szCs w:val="32"/>
     </w:rPr>
@@ -1182,7 +3601,6 @@
     <w:basedOn w:val="Fontepargpadro"/>
     <w:link w:val="Ttulo3"/>
     <w:uiPriority w:val="9"/>
-    <w:semiHidden/>
     <w:rsid w:val="00E3504A"/>
     <w:rPr>
       <w:rFonts w:asciiTheme="majorHAnsi" w:eastAsiaTheme="majorEastAsia" w:hAnsiTheme="majorHAnsi" w:cstheme="majorBidi"/>

</xml_diff>